<commit_message>
Microservices added in spring notes
</commit_message>
<xml_diff>
--- a/Spring boot/SpringBoot Notes.docx
+++ b/Spring boot/SpringBoot Notes.docx
@@ -11579,6 +11579,69 @@
     </w:p>
     <w:p>
       <w:pPr>
+        <w:rPr>
+          <w:sz w:val="28"/>
+          <w:lang w:val="en-US"/>
+        </w:rPr>
+      </w:pPr>
+    </w:p>
+    <w:p>
+      <w:pPr>
+        <w:rPr>
+          <w:sz w:val="28"/>
+          <w:lang w:val="en-US"/>
+        </w:rPr>
+      </w:pPr>
+    </w:p>
+    <w:p>
+      <w:pPr>
+        <w:rPr>
+          <w:sz w:val="28"/>
+          <w:lang w:val="en-US"/>
+        </w:rPr>
+      </w:pPr>
+      <w:proofErr w:type="spellStart"/>
+      <w:r>
+        <w:rPr>
+          <w:sz w:val="28"/>
+          <w:lang w:val="en-US"/>
+        </w:rPr>
+        <w:t>Servelets</w:t>
+      </w:r>
+      <w:proofErr w:type="spellEnd"/>
+      <w:r>
+        <w:rPr>
+          <w:sz w:val="28"/>
+          <w:lang w:val="en-US"/>
+        </w:rPr>
+        <w:t xml:space="preserve"> &gt; </w:t>
+      </w:r>
+      <w:r>
+        <w:rPr>
+          <w:sz w:val="28"/>
+          <w:lang w:val="en-US"/>
+        </w:rPr>
+        <w:t xml:space="preserve">Spring MVC &gt; spring </w:t>
+      </w:r>
+      <w:proofErr w:type="gramStart"/>
+      <w:r>
+        <w:rPr>
+          <w:sz w:val="28"/>
+          <w:lang w:val="en-US"/>
+        </w:rPr>
+        <w:t>boot(</w:t>
+      </w:r>
+      <w:proofErr w:type="gramEnd"/>
+      <w:r>
+        <w:rPr>
+          <w:sz w:val="28"/>
+          <w:lang w:val="en-US"/>
+        </w:rPr>
+        <w:t>from downloaded video)</w:t>
+      </w:r>
+    </w:p>
+    <w:p>
+      <w:pPr>
         <w:pStyle w:val="ListParagraph"/>
         <w:ind w:left="1440"/>
         <w:rPr>
@@ -11621,9 +11684,11 @@
       </w:pPr>
       <w:r>
         <w:rPr>
-          <w:sz w:val="28"/>
-          <w:lang w:val="en-US"/>
-        </w:rPr>
+          <w:noProof/>
+          <w:sz w:val="28"/>
+          <w:lang w:eastAsia="en-IN"/>
+        </w:rPr>
+        <w:lastRenderedPageBreak/>
         <w:drawing>
           <wp:inline distT="0" distB="0" distL="0" distR="0" wp14:anchorId="06499BAF" wp14:editId="34E0BD33">
             <wp:extent cx="6645910" cy="3408680"/>
@@ -11676,24 +11741,7 @@
           <w:color w:val="C45911" w:themeColor="accent2" w:themeShade="BF"/>
           <w:sz w:val="32"/>
         </w:rPr>
-        <w:lastRenderedPageBreak/>
-        <w:t>2.2</w:t>
-      </w:r>
-      <w:r>
-        <w:rPr>
-          <w:rFonts w:asciiTheme="minorHAnsi" w:hAnsiTheme="minorHAnsi"/>
-          <w:color w:val="C45911" w:themeColor="accent2" w:themeShade="BF"/>
-          <w:sz w:val="32"/>
-        </w:rPr>
-        <w:t xml:space="preserve">. </w:t>
-      </w:r>
-      <w:r>
-        <w:rPr>
-          <w:rFonts w:asciiTheme="minorHAnsi" w:hAnsiTheme="minorHAnsi"/>
-          <w:color w:val="C45911" w:themeColor="accent2" w:themeShade="BF"/>
-          <w:sz w:val="32"/>
-        </w:rPr>
-        <w:t>Configuration Properties:</w:t>
+        <w:t>2.2. Configuration Properties:</w:t>
       </w:r>
     </w:p>
     <w:p/>
@@ -12760,6 +12808,16 @@
           <w:lang w:eastAsia="en-IN"/>
         </w:rPr>
         <w:br/>
+      </w:r>
+      <w:r>
+        <w:rPr>
+          <w:rFonts w:ascii="Courier New" w:eastAsia="Times New Roman" w:hAnsi="Courier New" w:cs="Courier New"/>
+          <w:color w:val="BCBEC4"/>
+          <w:sz w:val="20"/>
+          <w:szCs w:val="20"/>
+          <w:lang w:eastAsia="en-IN"/>
+        </w:rPr>
+        <w:lastRenderedPageBreak/>
         <w:t xml:space="preserve">    </w:t>
       </w:r>
       <w:r>
@@ -13327,7 +13385,6 @@
           <w:sz w:val="28"/>
           <w:lang w:val="en-US"/>
         </w:rPr>
-        <w:lastRenderedPageBreak/>
         <w:t>Can create a rest controller to use it</w:t>
       </w:r>
     </w:p>
@@ -14062,6 +14119,7 @@
     <w:p/>
     <w:p>
       <w:r>
+        <w:lastRenderedPageBreak/>
         <w:t>War VS Jar. How spring bot improved</w:t>
       </w:r>
     </w:p>
@@ -14080,13 +14138,20 @@
       </w:r>
       <w:proofErr w:type="gramEnd"/>
       <w:r>
-        <w:t xml:space="preserve"> create jar  , try to launch jar, java –jar jarname</w:t>
-      </w:r>
-      <w:bookmarkStart w:id="1" w:name="_GoBack"/>
-      <w:bookmarkEnd w:id="1"/>
-    </w:p>
-    <w:p>
-      <w:r>
+        <w:t xml:space="preserve"> create jar  , try to launch jar, java –jar </w:t>
+      </w:r>
+      <w:proofErr w:type="spellStart"/>
+      <w:r>
+        <w:t>jarname</w:t>
+      </w:r>
+      <w:proofErr w:type="spellEnd"/>
+    </w:p>
+    <w:p>
+      <w:r>
+        <w:rPr>
+          <w:noProof/>
+          <w:lang w:eastAsia="en-IN"/>
+        </w:rPr>
         <w:drawing>
           <wp:inline distT="0" distB="0" distL="0" distR="0" wp14:anchorId="7D078F6B" wp14:editId="527C1551">
             <wp:extent cx="4886402" cy="2761615"/>
@@ -14126,6 +14191,117 @@
     </w:p>
     <w:p>
       <w:pPr>
+        <w:pStyle w:val="Heading2"/>
+        <w:numPr>
+          <w:ilvl w:val="1"/>
+          <w:numId w:val="11"/>
+        </w:numPr>
+        <w:rPr>
+          <w:rFonts w:asciiTheme="minorHAnsi" w:hAnsiTheme="minorHAnsi"/>
+          <w:color w:val="C45911" w:themeColor="accent2" w:themeShade="BF"/>
+          <w:sz w:val="32"/>
+        </w:rPr>
+      </w:pPr>
+      <w:r>
+        <w:rPr>
+          <w:rFonts w:asciiTheme="minorHAnsi" w:hAnsiTheme="minorHAnsi"/>
+          <w:color w:val="C45911" w:themeColor="accent2" w:themeShade="BF"/>
+          <w:sz w:val="32"/>
+        </w:rPr>
+        <w:t>Actuators</w:t>
+      </w:r>
+    </w:p>
+    <w:p>
+      <w:pPr>
+        <w:rPr>
+          <w:sz w:val="28"/>
+        </w:rPr>
+      </w:pPr>
+    </w:p>
+    <w:p>
+      <w:pPr>
+        <w:rPr>
+          <w:sz w:val="28"/>
+        </w:rPr>
+      </w:pPr>
+      <w:r>
+        <w:rPr>
+          <w:sz w:val="28"/>
+        </w:rPr>
+        <w:t>By default it onl</w:t>
+      </w:r>
+      <w:r>
+        <w:rPr>
+          <w:sz w:val="28"/>
+        </w:rPr>
+        <w:t>y shows health in localhost</w:t>
+      </w:r>
+      <w:proofErr w:type="gramStart"/>
+      <w:r>
+        <w:rPr>
+          <w:sz w:val="28"/>
+        </w:rPr>
+        <w:t>:8080</w:t>
+      </w:r>
+      <w:proofErr w:type="gramEnd"/>
+      <w:r>
+        <w:rPr>
+          <w:sz w:val="28"/>
+        </w:rPr>
+        <w:t xml:space="preserve">/actuator. To get more information </w:t>
+      </w:r>
+    </w:p>
+    <w:p>
+      <w:pPr>
+        <w:rPr>
+          <w:sz w:val="28"/>
+        </w:rPr>
+      </w:pPr>
+      <w:r>
+        <w:rPr>
+          <w:sz w:val="28"/>
+        </w:rPr>
+        <w:t xml:space="preserve">In </w:t>
+      </w:r>
+      <w:proofErr w:type="spellStart"/>
+      <w:r>
+        <w:rPr>
+          <w:sz w:val="28"/>
+        </w:rPr>
+        <w:t>application.properties</w:t>
+      </w:r>
+      <w:proofErr w:type="spellEnd"/>
+      <w:r>
+        <w:rPr>
+          <w:sz w:val="28"/>
+        </w:rPr>
+        <w:t>: add</w:t>
+      </w:r>
+    </w:p>
+    <w:p>
+      <w:pPr>
+        <w:rPr>
+          <w:sz w:val="28"/>
+        </w:rPr>
+      </w:pPr>
+      <w:proofErr w:type="spellStart"/>
+      <w:r>
+        <w:rPr>
+          <w:sz w:val="28"/>
+        </w:rPr>
+        <w:t>management.endpoints.web.exposure.include</w:t>
+      </w:r>
+      <w:proofErr w:type="spellEnd"/>
+      <w:r>
+        <w:rPr>
+          <w:sz w:val="28"/>
+        </w:rPr>
+        <w:t>=*</w:t>
+      </w:r>
+    </w:p>
+    <w:p/>
+    <w:p>
+      <w:pPr>
         <w:rPr>
           <w:sz w:val="28"/>
           <w:lang w:val="en-US"/>
@@ -14427,7 +14603,7 @@
           <w:sz w:val="36"/>
         </w:rPr>
       </w:pPr>
-      <w:bookmarkStart w:id="2" w:name="_Toc165803658"/>
+      <w:bookmarkStart w:id="1" w:name="_Toc165803658"/>
       <w:r>
         <w:rPr>
           <w:b/>
@@ -14436,7 +14612,7 @@
         </w:rPr>
         <w:t xml:space="preserve">3. </w:t>
       </w:r>
-      <w:bookmarkEnd w:id="2"/>
+      <w:bookmarkEnd w:id="1"/>
       <w:r>
         <w:rPr>
           <w:b/>
@@ -14485,7 +14661,6 @@
           <w:sz w:val="28"/>
           <w:lang w:val="en-US"/>
         </w:rPr>
-        <w:lastRenderedPageBreak/>
         <w:t>Key Characteristics:</w:t>
       </w:r>
     </w:p>
@@ -14668,6 +14843,7 @@
           <w:sz w:val="28"/>
           <w:lang w:eastAsia="en-IN"/>
         </w:rPr>
+        <w:lastRenderedPageBreak/>
         <w:drawing>
           <wp:inline distT="0" distB="0" distL="0" distR="0" wp14:anchorId="235A5186" wp14:editId="1DABCBEE">
             <wp:extent cx="6645910" cy="1412875"/>
@@ -14938,7 +15114,6 @@
           <w:color w:val="C45911" w:themeColor="accent2" w:themeShade="BF"/>
           <w:sz w:val="32"/>
         </w:rPr>
-        <w:lastRenderedPageBreak/>
         <w:t>3.</w:t>
       </w:r>
       <w:r>
@@ -15059,6 +15234,7 @@
         <w:rPr>
           <w:rStyle w:val="Strong"/>
         </w:rPr>
+        <w:lastRenderedPageBreak/>
         <w:t>Advantages:</w:t>
       </w:r>
     </w:p>
@@ -15156,56 +15332,56 @@
     </w:p>
     <w:p>
       <w:r>
+        <w:t>Lightweight and faster.</w:t>
+      </w:r>
+    </w:p>
+    <w:p>
+      <w:r>
+        <w:t>Easier to integrate with modern web applications.</w:t>
+      </w:r>
+    </w:p>
+    <w:p>
+      <w:r>
+        <w:t>Broadly used for APIs.</w:t>
+      </w:r>
+    </w:p>
+    <w:p>
+      <w:r>
+        <w:rPr>
+          <w:rStyle w:val="Strong"/>
+        </w:rPr>
+        <w:t>Disadvantages:</w:t>
+      </w:r>
+    </w:p>
+    <w:p>
+      <w:r>
+        <w:t>Lacks built-in security mechanisms (depends on HTTPS).</w:t>
+      </w:r>
+    </w:p>
+    <w:p>
+      <w:r>
+        <w:rPr>
+          <w:rStyle w:val="Strong"/>
+        </w:rPr>
+        <w:t>Example:</w:t>
+      </w:r>
+      <w:r>
+        <w:t xml:space="preserve"> A REST API for retrieving weather data.</w:t>
+      </w:r>
+    </w:p>
+    <w:p/>
+    <w:p>
+      <w:pPr>
+        <w:rPr>
+          <w:sz w:val="28"/>
+        </w:rPr>
+      </w:pPr>
+      <w:r>
+        <w:rPr>
+          <w:noProof/>
+          <w:lang w:eastAsia="en-IN"/>
+        </w:rPr>
         <w:lastRenderedPageBreak/>
-        <w:t>Lightweight and faster.</w:t>
-      </w:r>
-    </w:p>
-    <w:p>
-      <w:r>
-        <w:t>Easier to integrate with modern web applications.</w:t>
-      </w:r>
-    </w:p>
-    <w:p>
-      <w:r>
-        <w:t>Broadly used for APIs.</w:t>
-      </w:r>
-    </w:p>
-    <w:p>
-      <w:r>
-        <w:rPr>
-          <w:rStyle w:val="Strong"/>
-        </w:rPr>
-        <w:t>Disadvantages:</w:t>
-      </w:r>
-    </w:p>
-    <w:p>
-      <w:r>
-        <w:t>Lacks built-in security mechanisms (depends on HTTPS).</w:t>
-      </w:r>
-    </w:p>
-    <w:p>
-      <w:r>
-        <w:rPr>
-          <w:rStyle w:val="Strong"/>
-        </w:rPr>
-        <w:t>Example:</w:t>
-      </w:r>
-      <w:r>
-        <w:t xml:space="preserve"> A REST API for retrieving weather data.</w:t>
-      </w:r>
-    </w:p>
-    <w:p/>
-    <w:p>
-      <w:pPr>
-        <w:rPr>
-          <w:sz w:val="28"/>
-        </w:rPr>
-      </w:pPr>
-      <w:r>
-        <w:rPr>
-          <w:noProof/>
-          <w:lang w:eastAsia="en-IN"/>
-        </w:rPr>
         <w:drawing>
           <wp:inline distT="0" distB="0" distL="0" distR="0">
             <wp:extent cx="5297636" cy="3459480"/>
@@ -15342,6 +15518,779 @@
     </w:p>
     <w:p>
       <w:pPr>
+        <w:rPr>
+          <w:sz w:val="28"/>
+        </w:rPr>
+      </w:pPr>
+    </w:p>
+    <w:p>
+      <w:pPr>
+        <w:rPr>
+          <w:sz w:val="28"/>
+        </w:rPr>
+      </w:pPr>
+    </w:p>
+    <w:p>
+      <w:pPr>
+        <w:rPr>
+          <w:sz w:val="28"/>
+        </w:rPr>
+      </w:pPr>
+    </w:p>
+    <w:p>
+      <w:pPr>
+        <w:rPr>
+          <w:sz w:val="28"/>
+        </w:rPr>
+      </w:pPr>
+    </w:p>
+    <w:p>
+      <w:pPr>
+        <w:pStyle w:val="Heading1"/>
+        <w:spacing w:after="240"/>
+        <w:rPr>
+          <w:b/>
+          <w:color w:val="ED7D31" w:themeColor="accent2"/>
+          <w:sz w:val="36"/>
+        </w:rPr>
+      </w:pPr>
+      <w:r>
+        <w:rPr>
+          <w:b/>
+          <w:color w:val="ED7D31" w:themeColor="accent2"/>
+          <w:sz w:val="36"/>
+        </w:rPr>
+        <w:lastRenderedPageBreak/>
+        <w:t>4. REST API with Spring Boot</w:t>
+      </w:r>
+    </w:p>
+    <w:p>
+      <w:pPr>
+        <w:rPr>
+          <w:sz w:val="28"/>
+        </w:rPr>
+      </w:pPr>
+      <w:r>
+        <w:rPr>
+          <w:sz w:val="28"/>
+        </w:rPr>
+        <w:t>Create application &gt; spring initializer</w:t>
+      </w:r>
+    </w:p>
+    <w:p>
+      <w:pPr>
+        <w:rPr>
+          <w:sz w:val="28"/>
+        </w:rPr>
+      </w:pPr>
+      <w:r>
+        <w:rPr>
+          <w:sz w:val="28"/>
+        </w:rPr>
+        <w:t xml:space="preserve">Add dependencies: spring web: for Rest </w:t>
+      </w:r>
+      <w:proofErr w:type="spellStart"/>
+      <w:r>
+        <w:rPr>
+          <w:sz w:val="28"/>
+        </w:rPr>
+        <w:t>APi</w:t>
+      </w:r>
+      <w:proofErr w:type="spellEnd"/>
+      <w:r>
+        <w:rPr>
+          <w:sz w:val="28"/>
+        </w:rPr>
+        <w:t>,</w:t>
+      </w:r>
+    </w:p>
+    <w:p>
+      <w:pPr>
+        <w:rPr>
+          <w:sz w:val="28"/>
+        </w:rPr>
+      </w:pPr>
+      <w:r>
+        <w:rPr>
+          <w:sz w:val="28"/>
+        </w:rPr>
+        <w:t>Spring data JPA: to store data in SQL</w:t>
+      </w:r>
+    </w:p>
+    <w:p>
+      <w:pPr>
+        <w:rPr>
+          <w:sz w:val="28"/>
+        </w:rPr>
+      </w:pPr>
+      <w:r>
+        <w:rPr>
+          <w:sz w:val="28"/>
+        </w:rPr>
+        <w:t>H2 database: in-memory database</w:t>
+      </w:r>
+    </w:p>
+    <w:p>
+      <w:pPr>
+        <w:rPr>
+          <w:sz w:val="28"/>
+        </w:rPr>
+      </w:pPr>
+      <w:r>
+        <w:rPr>
+          <w:sz w:val="28"/>
+        </w:rPr>
+        <w:t>Spring boot Dev tools: provide Live Reload.</w:t>
+      </w:r>
+    </w:p>
+    <w:p>
+      <w:pPr>
+        <w:rPr>
+          <w:sz w:val="28"/>
+        </w:rPr>
+      </w:pPr>
+    </w:p>
+    <w:p>
+      <w:pPr>
+        <w:rPr>
+          <w:sz w:val="28"/>
+        </w:rPr>
+      </w:pPr>
+      <w:r>
+        <w:rPr>
+          <w:sz w:val="28"/>
+        </w:rPr>
+        <w:t>Basic Hello world</w:t>
+      </w:r>
+    </w:p>
+    <w:p>
+      <w:pPr>
+        <w:shd w:val="clear" w:color="auto" w:fill="1E1F22"/>
+        <w:tabs>
+          <w:tab w:val="left" w:pos="916"/>
+          <w:tab w:val="left" w:pos="1832"/>
+          <w:tab w:val="left" w:pos="2748"/>
+          <w:tab w:val="left" w:pos="3664"/>
+          <w:tab w:val="left" w:pos="4580"/>
+          <w:tab w:val="left" w:pos="5496"/>
+          <w:tab w:val="left" w:pos="6412"/>
+          <w:tab w:val="left" w:pos="7328"/>
+          <w:tab w:val="left" w:pos="8244"/>
+          <w:tab w:val="left" w:pos="9160"/>
+          <w:tab w:val="left" w:pos="10076"/>
+          <w:tab w:val="left" w:pos="10992"/>
+          <w:tab w:val="left" w:pos="11908"/>
+          <w:tab w:val="left" w:pos="12824"/>
+          <w:tab w:val="left" w:pos="13740"/>
+          <w:tab w:val="left" w:pos="14656"/>
+        </w:tabs>
+        <w:spacing w:after="0" w:line="240" w:lineRule="auto"/>
+        <w:rPr>
+          <w:rFonts w:ascii="Courier New" w:eastAsia="Times New Roman" w:hAnsi="Courier New" w:cs="Courier New"/>
+          <w:color w:val="BCBEC4"/>
+          <w:sz w:val="20"/>
+          <w:szCs w:val="20"/>
+          <w:lang w:eastAsia="en-IN"/>
+        </w:rPr>
+      </w:pPr>
+      <w:r>
+        <w:rPr>
+          <w:rFonts w:ascii="Courier New" w:eastAsia="Times New Roman" w:hAnsi="Courier New" w:cs="Courier New"/>
+          <w:color w:val="B3AE60"/>
+          <w:sz w:val="20"/>
+          <w:szCs w:val="20"/>
+          <w:lang w:eastAsia="en-IN"/>
+        </w:rPr>
+        <w:t>@</w:t>
+      </w:r>
+      <w:proofErr w:type="spellStart"/>
+      <w:r>
+        <w:rPr>
+          <w:rFonts w:ascii="Courier New" w:eastAsia="Times New Roman" w:hAnsi="Courier New" w:cs="Courier New"/>
+          <w:color w:val="B3AE60"/>
+          <w:sz w:val="20"/>
+          <w:szCs w:val="20"/>
+          <w:lang w:eastAsia="en-IN"/>
+        </w:rPr>
+        <w:t>RestController</w:t>
+      </w:r>
+      <w:proofErr w:type="spellEnd"/>
+      <w:r>
+        <w:rPr>
+          <w:rFonts w:ascii="Courier New" w:eastAsia="Times New Roman" w:hAnsi="Courier New" w:cs="Courier New"/>
+          <w:color w:val="B3AE60"/>
+          <w:sz w:val="20"/>
+          <w:szCs w:val="20"/>
+          <w:lang w:eastAsia="en-IN"/>
+        </w:rPr>
+        <w:br/>
+      </w:r>
+      <w:r>
+        <w:rPr>
+          <w:rFonts w:ascii="Courier New" w:eastAsia="Times New Roman" w:hAnsi="Courier New" w:cs="Courier New"/>
+          <w:color w:val="CF8E6D"/>
+          <w:sz w:val="20"/>
+          <w:szCs w:val="20"/>
+          <w:lang w:eastAsia="en-IN"/>
+        </w:rPr>
+        <w:t xml:space="preserve">public class </w:t>
+      </w:r>
+      <w:proofErr w:type="spellStart"/>
+      <w:r>
+        <w:rPr>
+          <w:rFonts w:ascii="Courier New" w:eastAsia="Times New Roman" w:hAnsi="Courier New" w:cs="Courier New"/>
+          <w:color w:val="BCBEC4"/>
+          <w:sz w:val="20"/>
+          <w:szCs w:val="20"/>
+          <w:lang w:eastAsia="en-IN"/>
+        </w:rPr>
+        <w:t>HelloWorldController</w:t>
+      </w:r>
+      <w:proofErr w:type="spellEnd"/>
+      <w:r>
+        <w:rPr>
+          <w:rFonts w:ascii="Courier New" w:eastAsia="Times New Roman" w:hAnsi="Courier New" w:cs="Courier New"/>
+          <w:color w:val="BCBEC4"/>
+          <w:sz w:val="20"/>
+          <w:szCs w:val="20"/>
+          <w:lang w:eastAsia="en-IN"/>
+        </w:rPr>
+        <w:t xml:space="preserve"> {</w:t>
+      </w:r>
+      <w:r>
+        <w:rPr>
+          <w:rFonts w:ascii="Courier New" w:eastAsia="Times New Roman" w:hAnsi="Courier New" w:cs="Courier New"/>
+          <w:color w:val="BCBEC4"/>
+          <w:sz w:val="20"/>
+          <w:szCs w:val="20"/>
+          <w:lang w:eastAsia="en-IN"/>
+        </w:rPr>
+        <w:br/>
+        <w:t xml:space="preserve">    </w:t>
+      </w:r>
+      <w:proofErr w:type="gramStart"/>
+      <w:r>
+        <w:rPr>
+          <w:rFonts w:ascii="Courier New" w:eastAsia="Times New Roman" w:hAnsi="Courier New" w:cs="Courier New"/>
+          <w:color w:val="B3AE60"/>
+          <w:sz w:val="20"/>
+          <w:szCs w:val="20"/>
+          <w:lang w:eastAsia="en-IN"/>
+        </w:rPr>
+        <w:t>@</w:t>
+      </w:r>
+      <w:proofErr w:type="spellStart"/>
+      <w:r>
+        <w:rPr>
+          <w:rFonts w:ascii="Courier New" w:eastAsia="Times New Roman" w:hAnsi="Courier New" w:cs="Courier New"/>
+          <w:color w:val="B3AE60"/>
+          <w:sz w:val="20"/>
+          <w:szCs w:val="20"/>
+          <w:lang w:eastAsia="en-IN"/>
+        </w:rPr>
+        <w:t>RequestMapping</w:t>
+      </w:r>
+      <w:proofErr w:type="spellEnd"/>
+      <w:r>
+        <w:rPr>
+          <w:rFonts w:ascii="Courier New" w:eastAsia="Times New Roman" w:hAnsi="Courier New" w:cs="Courier New"/>
+          <w:color w:val="BCBEC4"/>
+          <w:sz w:val="20"/>
+          <w:szCs w:val="20"/>
+          <w:lang w:eastAsia="en-IN"/>
+        </w:rPr>
+        <w:t>(</w:t>
+      </w:r>
+      <w:proofErr w:type="gramEnd"/>
+      <w:r>
+        <w:rPr>
+          <w:rFonts w:ascii="Courier New" w:eastAsia="Times New Roman" w:hAnsi="Courier New" w:cs="Courier New"/>
+          <w:color w:val="BCBEC4"/>
+          <w:sz w:val="20"/>
+          <w:szCs w:val="20"/>
+          <w:lang w:eastAsia="en-IN"/>
+        </w:rPr>
+        <w:t xml:space="preserve">method = </w:t>
+      </w:r>
+      <w:proofErr w:type="spellStart"/>
+      <w:r>
+        <w:rPr>
+          <w:rFonts w:ascii="Courier New" w:eastAsia="Times New Roman" w:hAnsi="Courier New" w:cs="Courier New"/>
+          <w:color w:val="BCBEC4"/>
+          <w:sz w:val="20"/>
+          <w:szCs w:val="20"/>
+          <w:lang w:eastAsia="en-IN"/>
+        </w:rPr>
+        <w:t>RequestMethod.</w:t>
+      </w:r>
+      <w:r>
+        <w:rPr>
+          <w:rFonts w:ascii="Courier New" w:eastAsia="Times New Roman" w:hAnsi="Courier New" w:cs="Courier New"/>
+          <w:i/>
+          <w:iCs/>
+          <w:color w:val="C77DBB"/>
+          <w:sz w:val="20"/>
+          <w:szCs w:val="20"/>
+          <w:lang w:eastAsia="en-IN"/>
+        </w:rPr>
+        <w:t>GET</w:t>
+      </w:r>
+      <w:proofErr w:type="spellEnd"/>
+      <w:r>
+        <w:rPr>
+          <w:rFonts w:ascii="Courier New" w:eastAsia="Times New Roman" w:hAnsi="Courier New" w:cs="Courier New"/>
+          <w:color w:val="BCBEC4"/>
+          <w:sz w:val="20"/>
+          <w:szCs w:val="20"/>
+          <w:lang w:eastAsia="en-IN"/>
+        </w:rPr>
+        <w:t>, path=</w:t>
+      </w:r>
+      <w:r>
+        <w:rPr>
+          <w:rFonts w:ascii="Courier New" w:eastAsia="Times New Roman" w:hAnsi="Courier New" w:cs="Courier New"/>
+          <w:color w:val="6AAB73"/>
+          <w:sz w:val="20"/>
+          <w:szCs w:val="20"/>
+          <w:lang w:eastAsia="en-IN"/>
+        </w:rPr>
+        <w:t>"/hello"</w:t>
+      </w:r>
+      <w:r>
+        <w:rPr>
+          <w:rFonts w:ascii="Courier New" w:eastAsia="Times New Roman" w:hAnsi="Courier New" w:cs="Courier New"/>
+          <w:color w:val="BCBEC4"/>
+          <w:sz w:val="20"/>
+          <w:szCs w:val="20"/>
+          <w:lang w:eastAsia="en-IN"/>
+        </w:rPr>
+        <w:t>)</w:t>
+      </w:r>
+      <w:r>
+        <w:rPr>
+          <w:rFonts w:ascii="Courier New" w:eastAsia="Times New Roman" w:hAnsi="Courier New" w:cs="Courier New"/>
+          <w:color w:val="BCBEC4"/>
+          <w:sz w:val="20"/>
+          <w:szCs w:val="20"/>
+          <w:lang w:eastAsia="en-IN"/>
+        </w:rPr>
+        <w:br/>
+        <w:t xml:space="preserve">    </w:t>
+      </w:r>
+      <w:r>
+        <w:rPr>
+          <w:rFonts w:ascii="Courier New" w:eastAsia="Times New Roman" w:hAnsi="Courier New" w:cs="Courier New"/>
+          <w:color w:val="CF8E6D"/>
+          <w:sz w:val="20"/>
+          <w:szCs w:val="20"/>
+          <w:lang w:eastAsia="en-IN"/>
+        </w:rPr>
+        <w:t xml:space="preserve">public </w:t>
+      </w:r>
+      <w:r>
+        <w:rPr>
+          <w:rFonts w:ascii="Courier New" w:eastAsia="Times New Roman" w:hAnsi="Courier New" w:cs="Courier New"/>
+          <w:color w:val="BCBEC4"/>
+          <w:sz w:val="20"/>
+          <w:szCs w:val="20"/>
+          <w:lang w:eastAsia="en-IN"/>
+        </w:rPr>
+        <w:t xml:space="preserve">String </w:t>
+      </w:r>
+      <w:r>
+        <w:rPr>
+          <w:rFonts w:ascii="Courier New" w:eastAsia="Times New Roman" w:hAnsi="Courier New" w:cs="Courier New"/>
+          <w:color w:val="56A8F5"/>
+          <w:sz w:val="20"/>
+          <w:szCs w:val="20"/>
+          <w:lang w:eastAsia="en-IN"/>
+        </w:rPr>
+        <w:t>hello</w:t>
+      </w:r>
+      <w:r>
+        <w:rPr>
+          <w:rFonts w:ascii="Courier New" w:eastAsia="Times New Roman" w:hAnsi="Courier New" w:cs="Courier New"/>
+          <w:color w:val="BCBEC4"/>
+          <w:sz w:val="20"/>
+          <w:szCs w:val="20"/>
+          <w:lang w:eastAsia="en-IN"/>
+        </w:rPr>
+        <w:t>(){</w:t>
+      </w:r>
+      <w:r>
+        <w:rPr>
+          <w:rFonts w:ascii="Courier New" w:eastAsia="Times New Roman" w:hAnsi="Courier New" w:cs="Courier New"/>
+          <w:color w:val="BCBEC4"/>
+          <w:sz w:val="20"/>
+          <w:szCs w:val="20"/>
+          <w:lang w:eastAsia="en-IN"/>
+        </w:rPr>
+        <w:br/>
+        <w:t xml:space="preserve">        </w:t>
+      </w:r>
+      <w:r>
+        <w:rPr>
+          <w:rFonts w:ascii="Courier New" w:eastAsia="Times New Roman" w:hAnsi="Courier New" w:cs="Courier New"/>
+          <w:color w:val="CF8E6D"/>
+          <w:sz w:val="20"/>
+          <w:szCs w:val="20"/>
+          <w:lang w:eastAsia="en-IN"/>
+        </w:rPr>
+        <w:t xml:space="preserve">return </w:t>
+      </w:r>
+      <w:r>
+        <w:rPr>
+          <w:rFonts w:ascii="Courier New" w:eastAsia="Times New Roman" w:hAnsi="Courier New" w:cs="Courier New"/>
+          <w:color w:val="6AAB73"/>
+          <w:sz w:val="20"/>
+          <w:szCs w:val="20"/>
+          <w:lang w:eastAsia="en-IN"/>
+        </w:rPr>
+        <w:t>"Hello World"</w:t>
+      </w:r>
+      <w:r>
+        <w:rPr>
+          <w:rFonts w:ascii="Courier New" w:eastAsia="Times New Roman" w:hAnsi="Courier New" w:cs="Courier New"/>
+          <w:color w:val="BCBEC4"/>
+          <w:sz w:val="20"/>
+          <w:szCs w:val="20"/>
+          <w:lang w:eastAsia="en-IN"/>
+        </w:rPr>
+        <w:t>;</w:t>
+      </w:r>
+      <w:r>
+        <w:rPr>
+          <w:rFonts w:ascii="Courier New" w:eastAsia="Times New Roman" w:hAnsi="Courier New" w:cs="Courier New"/>
+          <w:color w:val="BCBEC4"/>
+          <w:sz w:val="20"/>
+          <w:szCs w:val="20"/>
+          <w:lang w:eastAsia="en-IN"/>
+        </w:rPr>
+        <w:br/>
+        <w:t xml:space="preserve">    }</w:t>
+      </w:r>
+      <w:r>
+        <w:rPr>
+          <w:rFonts w:ascii="Courier New" w:eastAsia="Times New Roman" w:hAnsi="Courier New" w:cs="Courier New"/>
+          <w:color w:val="BCBEC4"/>
+          <w:sz w:val="20"/>
+          <w:szCs w:val="20"/>
+          <w:lang w:eastAsia="en-IN"/>
+        </w:rPr>
+        <w:br/>
+        <w:t>}</w:t>
+      </w:r>
+    </w:p>
+    <w:p>
+      <w:pPr>
+        <w:rPr>
+          <w:sz w:val="28"/>
+        </w:rPr>
+      </w:pPr>
+    </w:p>
+    <w:p>
+      <w:pPr>
+        <w:rPr>
+          <w:sz w:val="28"/>
+        </w:rPr>
+      </w:pPr>
+      <w:r>
+        <w:rPr>
+          <w:sz w:val="28"/>
+        </w:rPr>
+        <w:t>Can directly use</w:t>
+      </w:r>
+    </w:p>
+    <w:p>
+      <w:pPr>
+        <w:shd w:val="clear" w:color="auto" w:fill="1E1F22"/>
+        <w:tabs>
+          <w:tab w:val="left" w:pos="916"/>
+          <w:tab w:val="left" w:pos="1832"/>
+          <w:tab w:val="left" w:pos="2748"/>
+          <w:tab w:val="left" w:pos="3664"/>
+          <w:tab w:val="left" w:pos="4580"/>
+          <w:tab w:val="left" w:pos="5496"/>
+          <w:tab w:val="left" w:pos="6412"/>
+          <w:tab w:val="left" w:pos="7328"/>
+          <w:tab w:val="left" w:pos="8244"/>
+          <w:tab w:val="left" w:pos="9160"/>
+          <w:tab w:val="left" w:pos="10076"/>
+          <w:tab w:val="left" w:pos="10992"/>
+          <w:tab w:val="left" w:pos="11908"/>
+          <w:tab w:val="left" w:pos="12824"/>
+          <w:tab w:val="left" w:pos="13740"/>
+          <w:tab w:val="left" w:pos="14656"/>
+        </w:tabs>
+        <w:spacing w:after="0" w:line="240" w:lineRule="auto"/>
+        <w:rPr>
+          <w:rFonts w:ascii="Courier New" w:eastAsia="Times New Roman" w:hAnsi="Courier New" w:cs="Courier New"/>
+          <w:color w:val="BCBEC4"/>
+          <w:sz w:val="20"/>
+          <w:szCs w:val="20"/>
+          <w:lang w:eastAsia="en-IN"/>
+        </w:rPr>
+      </w:pPr>
+      <w:r>
+        <w:rPr>
+          <w:rFonts w:ascii="Courier New" w:eastAsia="Times New Roman" w:hAnsi="Courier New" w:cs="Courier New"/>
+          <w:color w:val="B3AE60"/>
+          <w:sz w:val="20"/>
+          <w:szCs w:val="20"/>
+          <w:lang w:eastAsia="en-IN"/>
+        </w:rPr>
+        <w:t>@</w:t>
+      </w:r>
+      <w:proofErr w:type="spellStart"/>
+      <w:r>
+        <w:rPr>
+          <w:rFonts w:ascii="Courier New" w:eastAsia="Times New Roman" w:hAnsi="Courier New" w:cs="Courier New"/>
+          <w:color w:val="B3AE60"/>
+          <w:sz w:val="20"/>
+          <w:szCs w:val="20"/>
+          <w:lang w:eastAsia="en-IN"/>
+        </w:rPr>
+        <w:t>RestController</w:t>
+      </w:r>
+      <w:proofErr w:type="spellEnd"/>
+      <w:r>
+        <w:rPr>
+          <w:rFonts w:ascii="Courier New" w:eastAsia="Times New Roman" w:hAnsi="Courier New" w:cs="Courier New"/>
+          <w:color w:val="B3AE60"/>
+          <w:sz w:val="20"/>
+          <w:szCs w:val="20"/>
+          <w:lang w:eastAsia="en-IN"/>
+        </w:rPr>
+        <w:br/>
+      </w:r>
+      <w:r>
+        <w:rPr>
+          <w:rFonts w:ascii="Courier New" w:eastAsia="Times New Roman" w:hAnsi="Courier New" w:cs="Courier New"/>
+          <w:color w:val="CF8E6D"/>
+          <w:sz w:val="20"/>
+          <w:szCs w:val="20"/>
+          <w:lang w:eastAsia="en-IN"/>
+        </w:rPr>
+        <w:t xml:space="preserve">public class </w:t>
+      </w:r>
+      <w:proofErr w:type="spellStart"/>
+      <w:r>
+        <w:rPr>
+          <w:rFonts w:ascii="Courier New" w:eastAsia="Times New Roman" w:hAnsi="Courier New" w:cs="Courier New"/>
+          <w:color w:val="BCBEC4"/>
+          <w:sz w:val="20"/>
+          <w:szCs w:val="20"/>
+          <w:lang w:eastAsia="en-IN"/>
+        </w:rPr>
+        <w:t>HelloWorldController</w:t>
+      </w:r>
+      <w:proofErr w:type="spellEnd"/>
+      <w:r>
+        <w:rPr>
+          <w:rFonts w:ascii="Courier New" w:eastAsia="Times New Roman" w:hAnsi="Courier New" w:cs="Courier New"/>
+          <w:color w:val="BCBEC4"/>
+          <w:sz w:val="20"/>
+          <w:szCs w:val="20"/>
+          <w:lang w:eastAsia="en-IN"/>
+        </w:rPr>
+        <w:t xml:space="preserve"> {</w:t>
+      </w:r>
+      <w:r>
+        <w:rPr>
+          <w:rFonts w:ascii="Courier New" w:eastAsia="Times New Roman" w:hAnsi="Courier New" w:cs="Courier New"/>
+          <w:color w:val="BCBEC4"/>
+          <w:sz w:val="20"/>
+          <w:szCs w:val="20"/>
+          <w:lang w:eastAsia="en-IN"/>
+        </w:rPr>
+        <w:br/>
+        <w:t xml:space="preserve">    </w:t>
+      </w:r>
+      <w:proofErr w:type="gramStart"/>
+      <w:r>
+        <w:rPr>
+          <w:rFonts w:ascii="Courier New" w:eastAsia="Times New Roman" w:hAnsi="Courier New" w:cs="Courier New"/>
+          <w:color w:val="B3AE60"/>
+          <w:sz w:val="20"/>
+          <w:szCs w:val="20"/>
+          <w:lang w:eastAsia="en-IN"/>
+        </w:rPr>
+        <w:t>@</w:t>
+      </w:r>
+      <w:proofErr w:type="spellStart"/>
+      <w:r>
+        <w:rPr>
+          <w:rFonts w:ascii="Courier New" w:eastAsia="Times New Roman" w:hAnsi="Courier New" w:cs="Courier New"/>
+          <w:color w:val="B3AE60"/>
+          <w:sz w:val="20"/>
+          <w:szCs w:val="20"/>
+          <w:lang w:eastAsia="en-IN"/>
+        </w:rPr>
+        <w:t>GetMapping</w:t>
+      </w:r>
+      <w:proofErr w:type="spellEnd"/>
+      <w:r>
+        <w:rPr>
+          <w:rFonts w:ascii="Courier New" w:eastAsia="Times New Roman" w:hAnsi="Courier New" w:cs="Courier New"/>
+          <w:color w:val="BCBEC4"/>
+          <w:sz w:val="20"/>
+          <w:szCs w:val="20"/>
+          <w:lang w:eastAsia="en-IN"/>
+        </w:rPr>
+        <w:t>(</w:t>
+      </w:r>
+      <w:proofErr w:type="gramEnd"/>
+      <w:r>
+        <w:rPr>
+          <w:rFonts w:ascii="Courier New" w:eastAsia="Times New Roman" w:hAnsi="Courier New" w:cs="Courier New"/>
+          <w:color w:val="6AAB73"/>
+          <w:sz w:val="20"/>
+          <w:szCs w:val="20"/>
+          <w:lang w:eastAsia="en-IN"/>
+        </w:rPr>
+        <w:t>"/hello"</w:t>
+      </w:r>
+      <w:r>
+        <w:rPr>
+          <w:rFonts w:ascii="Courier New" w:eastAsia="Times New Roman" w:hAnsi="Courier New" w:cs="Courier New"/>
+          <w:color w:val="BCBEC4"/>
+          <w:sz w:val="20"/>
+          <w:szCs w:val="20"/>
+          <w:lang w:eastAsia="en-IN"/>
+        </w:rPr>
+        <w:t>)</w:t>
+      </w:r>
+      <w:r>
+        <w:rPr>
+          <w:rFonts w:ascii="Courier New" w:eastAsia="Times New Roman" w:hAnsi="Courier New" w:cs="Courier New"/>
+          <w:color w:val="BCBEC4"/>
+          <w:sz w:val="20"/>
+          <w:szCs w:val="20"/>
+          <w:lang w:eastAsia="en-IN"/>
+        </w:rPr>
+        <w:br/>
+        <w:t xml:space="preserve">    </w:t>
+      </w:r>
+      <w:r>
+        <w:rPr>
+          <w:rFonts w:ascii="Courier New" w:eastAsia="Times New Roman" w:hAnsi="Courier New" w:cs="Courier New"/>
+          <w:color w:val="CF8E6D"/>
+          <w:sz w:val="20"/>
+          <w:szCs w:val="20"/>
+          <w:lang w:eastAsia="en-IN"/>
+        </w:rPr>
+        <w:t xml:space="preserve">public </w:t>
+      </w:r>
+      <w:r>
+        <w:rPr>
+          <w:rFonts w:ascii="Courier New" w:eastAsia="Times New Roman" w:hAnsi="Courier New" w:cs="Courier New"/>
+          <w:color w:val="BCBEC4"/>
+          <w:sz w:val="20"/>
+          <w:szCs w:val="20"/>
+          <w:lang w:eastAsia="en-IN"/>
+        </w:rPr>
+        <w:t xml:space="preserve">String </w:t>
+      </w:r>
+      <w:r>
+        <w:rPr>
+          <w:rFonts w:ascii="Courier New" w:eastAsia="Times New Roman" w:hAnsi="Courier New" w:cs="Courier New"/>
+          <w:color w:val="56A8F5"/>
+          <w:sz w:val="20"/>
+          <w:szCs w:val="20"/>
+          <w:lang w:eastAsia="en-IN"/>
+        </w:rPr>
+        <w:t>hello</w:t>
+      </w:r>
+      <w:r>
+        <w:rPr>
+          <w:rFonts w:ascii="Courier New" w:eastAsia="Times New Roman" w:hAnsi="Courier New" w:cs="Courier New"/>
+          <w:color w:val="BCBEC4"/>
+          <w:sz w:val="20"/>
+          <w:szCs w:val="20"/>
+          <w:lang w:eastAsia="en-IN"/>
+        </w:rPr>
+        <w:t>(){</w:t>
+      </w:r>
+      <w:r>
+        <w:rPr>
+          <w:rFonts w:ascii="Courier New" w:eastAsia="Times New Roman" w:hAnsi="Courier New" w:cs="Courier New"/>
+          <w:color w:val="BCBEC4"/>
+          <w:sz w:val="20"/>
+          <w:szCs w:val="20"/>
+          <w:lang w:eastAsia="en-IN"/>
+        </w:rPr>
+        <w:br/>
+        <w:t xml:space="preserve">        </w:t>
+      </w:r>
+      <w:r>
+        <w:rPr>
+          <w:rFonts w:ascii="Courier New" w:eastAsia="Times New Roman" w:hAnsi="Courier New" w:cs="Courier New"/>
+          <w:color w:val="CF8E6D"/>
+          <w:sz w:val="20"/>
+          <w:szCs w:val="20"/>
+          <w:lang w:eastAsia="en-IN"/>
+        </w:rPr>
+        <w:t xml:space="preserve">return </w:t>
+      </w:r>
+      <w:r>
+        <w:rPr>
+          <w:rFonts w:ascii="Courier New" w:eastAsia="Times New Roman" w:hAnsi="Courier New" w:cs="Courier New"/>
+          <w:color w:val="6AAB73"/>
+          <w:sz w:val="20"/>
+          <w:szCs w:val="20"/>
+          <w:lang w:eastAsia="en-IN"/>
+        </w:rPr>
+        <w:t>"Hello World"</w:t>
+      </w:r>
+      <w:r>
+        <w:rPr>
+          <w:rFonts w:ascii="Courier New" w:eastAsia="Times New Roman" w:hAnsi="Courier New" w:cs="Courier New"/>
+          <w:color w:val="BCBEC4"/>
+          <w:sz w:val="20"/>
+          <w:szCs w:val="20"/>
+          <w:lang w:eastAsia="en-IN"/>
+        </w:rPr>
+        <w:t>;</w:t>
+      </w:r>
+      <w:r>
+        <w:rPr>
+          <w:rFonts w:ascii="Courier New" w:eastAsia="Times New Roman" w:hAnsi="Courier New" w:cs="Courier New"/>
+          <w:color w:val="BCBEC4"/>
+          <w:sz w:val="20"/>
+          <w:szCs w:val="20"/>
+          <w:lang w:eastAsia="en-IN"/>
+        </w:rPr>
+        <w:br/>
+        <w:t xml:space="preserve">    }</w:t>
+      </w:r>
+      <w:r>
+        <w:rPr>
+          <w:rFonts w:ascii="Courier New" w:eastAsia="Times New Roman" w:hAnsi="Courier New" w:cs="Courier New"/>
+          <w:color w:val="BCBEC4"/>
+          <w:sz w:val="20"/>
+          <w:szCs w:val="20"/>
+          <w:lang w:eastAsia="en-IN"/>
+        </w:rPr>
+        <w:br/>
+        <w:t>}</w:t>
+      </w:r>
+    </w:p>
+    <w:p>
+      <w:pPr>
+        <w:rPr>
+          <w:sz w:val="28"/>
+        </w:rPr>
+      </w:pPr>
+    </w:p>
+    <w:p>
+      <w:pPr>
+        <w:rPr>
+          <w:sz w:val="28"/>
+        </w:rPr>
+      </w:pPr>
+    </w:p>
+    <w:p>
+      <w:pPr>
         <w:pStyle w:val="Heading2"/>
         <w:rPr>
           <w:rFonts w:asciiTheme="minorHAnsi" w:hAnsiTheme="minorHAnsi"/>
@@ -15355,7 +16304,15 @@
           <w:color w:val="C45911" w:themeColor="accent2" w:themeShade="BF"/>
           <w:sz w:val="32"/>
         </w:rPr>
-        <w:t>6. Security</w:t>
+        <w:t>4.1</w:t>
+      </w:r>
+      <w:r>
+        <w:rPr>
+          <w:rFonts w:asciiTheme="minorHAnsi" w:hAnsiTheme="minorHAnsi"/>
+          <w:color w:val="C45911" w:themeColor="accent2" w:themeShade="BF"/>
+          <w:sz w:val="32"/>
+        </w:rPr>
+        <w:t>. Security</w:t>
       </w:r>
     </w:p>
     <w:p>
@@ -15373,13 +16330,14 @@
           <w:lang w:val="en-US"/>
         </w:rPr>
       </w:pPr>
-      <w:r>
+    </w:p>
+    <w:p>
+      <w:pPr>
         <w:rPr>
           <w:sz w:val="28"/>
           <w:lang w:val="en-US"/>
         </w:rPr>
-        <w:t>Security in system design involves implementing protective measures to safeguard against unauthorized access, data breaches, and malicious attacks.</w:t>
-      </w:r>
+      </w:pPr>
     </w:p>
     <w:p>
       <w:pPr>
@@ -15388,20 +16346,22 @@
           <w:lang w:val="en-US"/>
         </w:rPr>
       </w:pPr>
-      <w:r>
+    </w:p>
+    <w:p>
+      <w:pPr>
         <w:rPr>
           <w:sz w:val="28"/>
           <w:lang w:val="en-US"/>
         </w:rPr>
-        <w:t>Different ways to achiev</w:t>
-      </w:r>
-      <w:r>
+      </w:pPr>
+    </w:p>
+    <w:p>
+      <w:pPr>
         <w:rPr>
           <w:sz w:val="28"/>
           <w:lang w:val="en-US"/>
         </w:rPr>
-        <w:t>e security in a system include:</w:t>
-      </w:r>
+      </w:pPr>
     </w:p>
     <w:p>
       <w:pPr>
@@ -15410,33 +16370,90 @@
           <w:lang w:val="en-US"/>
         </w:rPr>
       </w:pPr>
+    </w:p>
+    <w:p>
+      <w:pPr>
+        <w:rPr>
+          <w:sz w:val="28"/>
+          <w:lang w:val="en-US"/>
+        </w:rPr>
+      </w:pPr>
+    </w:p>
+    <w:p>
+      <w:pPr>
+        <w:pStyle w:val="Heading1"/>
+        <w:spacing w:after="240"/>
+        <w:rPr>
+          <w:b/>
+          <w:color w:val="ED7D31" w:themeColor="accent2"/>
+          <w:sz w:val="36"/>
+        </w:rPr>
+      </w:pPr>
+      <w:r>
+        <w:rPr>
+          <w:b/>
+          <w:color w:val="ED7D31" w:themeColor="accent2"/>
+          <w:sz w:val="36"/>
+        </w:rPr>
+        <w:lastRenderedPageBreak/>
+        <w:t>5. Intro to Microservice</w:t>
+      </w:r>
+    </w:p>
+    <w:p>
+      <w:pPr>
+        <w:jc w:val="both"/>
+        <w:rPr>
+          <w:sz w:val="28"/>
+        </w:rPr>
+      </w:pPr>
+      <w:r>
+        <w:rPr>
+          <w:sz w:val="28"/>
+        </w:rPr>
+        <w:t>Microservices, also known as the Microservices architecture, is a software development approach where a large application is divided into smaller, loosely coupled, and independently deployable services. Each service performs a specific function and communicates with other services using lightweight protocols.</w:t>
+      </w:r>
+    </w:p>
+    <w:p>
+      <w:pPr>
+        <w:jc w:val="both"/>
+        <w:rPr>
+          <w:b/>
+          <w:sz w:val="28"/>
+        </w:rPr>
+      </w:pPr>
+      <w:r>
+        <w:rPr>
+          <w:b/>
+          <w:sz w:val="28"/>
+        </w:rPr>
+        <w:t>Core Concepts:</w:t>
+      </w:r>
     </w:p>
     <w:p>
       <w:pPr>
         <w:pStyle w:val="ListParagraph"/>
         <w:numPr>
           <w:ilvl w:val="0"/>
-          <w:numId w:val="6"/>
+          <w:numId w:val="34"/>
         </w:numPr>
-        <w:rPr>
-          <w:sz w:val="28"/>
-          <w:lang w:val="en-US"/>
+        <w:spacing w:after="0"/>
+        <w:jc w:val="both"/>
+        <w:rPr>
+          <w:sz w:val="28"/>
         </w:rPr>
       </w:pPr>
       <w:r>
         <w:rPr>
           <w:b/>
           <w:sz w:val="28"/>
-          <w:lang w:val="en-US"/>
-        </w:rPr>
-        <w:t>Encryption</w:t>
-      </w:r>
-      <w:r>
-        <w:rPr>
-          <w:sz w:val="28"/>
-          <w:lang w:val="en-US"/>
-        </w:rPr>
-        <w:t>: Protecting data by converting it into a coded format that can only be accessed with a decryption key.</w:t>
+        </w:rPr>
+        <w:t>Decentralization:</w:t>
+      </w:r>
+      <w:r>
+        <w:rPr>
+          <w:sz w:val="28"/>
+        </w:rPr>
+        <w:t xml:space="preserve"> Microservices decentralize development, allowing teams to work independently on different services.</w:t>
       </w:r>
     </w:p>
     <w:p>
@@ -15444,27 +16461,25 @@
         <w:pStyle w:val="ListParagraph"/>
         <w:numPr>
           <w:ilvl w:val="0"/>
-          <w:numId w:val="6"/>
+          <w:numId w:val="34"/>
         </w:numPr>
-        <w:rPr>
-          <w:sz w:val="28"/>
-          <w:lang w:val="en-US"/>
+        <w:jc w:val="both"/>
+        <w:rPr>
+          <w:sz w:val="28"/>
         </w:rPr>
       </w:pPr>
       <w:r>
         <w:rPr>
           <w:b/>
           <w:sz w:val="28"/>
-          <w:lang w:val="en-US"/>
-        </w:rPr>
-        <w:t>Access Controls</w:t>
-      </w:r>
-      <w:r>
-        <w:rPr>
-          <w:sz w:val="28"/>
-          <w:lang w:val="en-US"/>
-        </w:rPr>
-        <w:t>: Restricting access to resources based on user roles, permissions, and authentication mechanisms.</w:t>
+        </w:rPr>
+        <w:t>Service Ownership:</w:t>
+      </w:r>
+      <w:r>
+        <w:rPr>
+          <w:sz w:val="28"/>
+        </w:rPr>
+        <w:t xml:space="preserve"> Each microservice is owned by a specific team, ensuring accountability and focus.</w:t>
       </w:r>
     </w:p>
     <w:p>
@@ -15472,27 +16487,25 @@
         <w:pStyle w:val="ListParagraph"/>
         <w:numPr>
           <w:ilvl w:val="0"/>
-          <w:numId w:val="6"/>
+          <w:numId w:val="34"/>
         </w:numPr>
-        <w:rPr>
-          <w:sz w:val="28"/>
-          <w:lang w:val="en-US"/>
+        <w:jc w:val="both"/>
+        <w:rPr>
+          <w:sz w:val="28"/>
         </w:rPr>
       </w:pPr>
       <w:r>
         <w:rPr>
           <w:b/>
           <w:sz w:val="28"/>
-          <w:lang w:val="en-US"/>
-        </w:rPr>
-        <w:t>Firewalls</w:t>
-      </w:r>
-      <w:r>
-        <w:rPr>
-          <w:sz w:val="28"/>
-          <w:lang w:val="en-US"/>
-        </w:rPr>
-        <w:t>: Filtering network traffic to block unauthorized access and prevent malicious activity.</w:t>
+        </w:rPr>
+        <w:t>Technology Agnostic:</w:t>
+      </w:r>
+      <w:r>
+        <w:rPr>
+          <w:sz w:val="28"/>
+        </w:rPr>
+        <w:t xml:space="preserve"> Each service can use different technologies, programming languages, or databases.</w:t>
       </w:r>
     </w:p>
     <w:p>
@@ -15500,35 +16513,369 @@
         <w:pStyle w:val="ListParagraph"/>
         <w:numPr>
           <w:ilvl w:val="0"/>
-          <w:numId w:val="6"/>
+          <w:numId w:val="34"/>
         </w:numPr>
-        <w:rPr>
-          <w:sz w:val="28"/>
-          <w:lang w:val="en-US"/>
+        <w:jc w:val="both"/>
+        <w:rPr>
+          <w:sz w:val="28"/>
         </w:rPr>
       </w:pPr>
       <w:r>
         <w:rPr>
           <w:b/>
           <w:sz w:val="28"/>
-          <w:lang w:val="en-US"/>
-        </w:rPr>
-        <w:t>I</w:t>
-      </w:r>
+        </w:rPr>
+        <w:t>Single Responsibility:</w:t>
+      </w:r>
+      <w:r>
+        <w:rPr>
+          <w:sz w:val="28"/>
+        </w:rPr>
+        <w:t xml:space="preserve"> </w:t>
+      </w:r>
+      <w:r>
+        <w:rPr>
+          <w:sz w:val="28"/>
+        </w:rPr>
+        <w:t>Each service is respon</w:t>
+      </w:r>
+      <w:r>
+        <w:rPr>
+          <w:sz w:val="28"/>
+        </w:rPr>
+        <w:t>sible for a specific task or business domain.</w:t>
+      </w:r>
+    </w:p>
+    <w:p>
+      <w:pPr>
+        <w:jc w:val="both"/>
+      </w:pPr>
+    </w:p>
+    <w:p>
+      <w:pPr>
+        <w:jc w:val="both"/>
+        <w:rPr>
+          <w:sz w:val="28"/>
+        </w:rPr>
+      </w:pPr>
       <w:r>
         <w:rPr>
           <w:b/>
           <w:sz w:val="28"/>
-          <w:lang w:val="en-US"/>
-        </w:rPr>
-        <w:t>ntrusion Detection Systems (IDS):</w:t>
-      </w:r>
-      <w:r>
-        <w:rPr>
-          <w:sz w:val="28"/>
-          <w:lang w:val="en-US"/>
-        </w:rPr>
-        <w:t xml:space="preserve"> Monitoring network or system activities for signs of unauthorized access or malicious behavior.</w:t>
+        </w:rPr>
+        <w:t xml:space="preserve">Key Features: </w:t>
+      </w:r>
+      <w:r>
+        <w:rPr>
+          <w:sz w:val="28"/>
+        </w:rPr>
+        <w:t>Independent deployment</w:t>
+      </w:r>
+      <w:r>
+        <w:rPr>
+          <w:sz w:val="28"/>
+        </w:rPr>
+        <w:t xml:space="preserve"> and testing</w:t>
+      </w:r>
+      <w:r>
+        <w:rPr>
+          <w:sz w:val="28"/>
+        </w:rPr>
+        <w:t>, Scalability (horizontal scaling), Modularity, Loose Coupling, Fault Isol</w:t>
+      </w:r>
+      <w:r>
+        <w:rPr>
+          <w:sz w:val="28"/>
+        </w:rPr>
+        <w:t>ation, and Technology Diversity and easier integration with modern technologies (DevOps, cloud-native).</w:t>
+      </w:r>
+    </w:p>
+    <w:p>
+      <w:pPr>
+        <w:jc w:val="both"/>
+        <w:rPr>
+          <w:sz w:val="16"/>
+        </w:rPr>
+      </w:pPr>
+    </w:p>
+    <w:p>
+      <w:pPr>
+        <w:jc w:val="both"/>
+        <w:rPr>
+          <w:sz w:val="28"/>
+        </w:rPr>
+      </w:pPr>
+      <w:r>
+        <w:rPr>
+          <w:b/>
+          <w:sz w:val="28"/>
+        </w:rPr>
+        <w:t>Disadvantages:</w:t>
+      </w:r>
+      <w:r>
+        <w:rPr>
+          <w:sz w:val="28"/>
+        </w:rPr>
+        <w:t xml:space="preserve"> Increased complexity and delay in inter-communication,</w:t>
+      </w:r>
+      <w:r>
+        <w:t xml:space="preserve"> </w:t>
+      </w:r>
+      <w:r>
+        <w:rPr>
+          <w:sz w:val="28"/>
+        </w:rPr>
+        <w:t>Dependency on robust monitoring and logging tools.</w:t>
+      </w:r>
+    </w:p>
+    <w:p>
+      <w:pPr>
+        <w:jc w:val="both"/>
+        <w:rPr>
+          <w:sz w:val="20"/>
+        </w:rPr>
+      </w:pPr>
+    </w:p>
+    <w:p>
+      <w:pPr>
+        <w:spacing w:after="0"/>
+        <w:jc w:val="both"/>
+        <w:rPr>
+          <w:b/>
+          <w:sz w:val="28"/>
+        </w:rPr>
+      </w:pPr>
+      <w:r>
+        <w:rPr>
+          <w:b/>
+          <w:sz w:val="28"/>
+        </w:rPr>
+        <w:t>Real world example:</w:t>
+      </w:r>
+    </w:p>
+    <w:p>
+      <w:pPr>
+        <w:jc w:val="both"/>
+        <w:rPr>
+          <w:sz w:val="28"/>
+        </w:rPr>
+      </w:pPr>
+      <w:r>
+        <w:rPr>
+          <w:sz w:val="28"/>
+        </w:rPr>
+        <w:t xml:space="preserve">E-commerce platform: </w:t>
+      </w:r>
+      <w:r>
+        <w:rPr>
+          <w:sz w:val="28"/>
+        </w:rPr>
+        <w:t>Amazon uses microservices to manage its vast ecosystem of functionalities like product search, recommendations, user authentication, and payments.</w:t>
+      </w:r>
+    </w:p>
+    <w:p>
+      <w:pPr>
+        <w:jc w:val="center"/>
+      </w:pPr>
+      <w:r>
+        <w:rPr>
+          <w:noProof/>
+          <w:lang w:eastAsia="en-IN"/>
+        </w:rPr>
+        <mc:AlternateContent>
+          <mc:Choice Requires="wps">
+            <w:drawing>
+              <wp:inline distT="0" distB="0" distL="0" distR="0">
+                <wp:extent cx="304800" cy="304800"/>
+                <wp:effectExtent l="0" t="0" r="0" b="0"/>
+                <wp:docPr id="1" name="Rectangle 1" descr="https://raw.githubusercontent.com/paulc4/microservices-demo/master/shopping-system.jpg"/>
+                <wp:cNvGraphicFramePr>
+                  <a:graphicFrameLocks xmlns:a="http://schemas.openxmlformats.org/drawingml/2006/main" noChangeAspect="1"/>
+                </wp:cNvGraphicFramePr>
+                <a:graphic xmlns:a="http://schemas.openxmlformats.org/drawingml/2006/main">
+                  <a:graphicData uri="http://schemas.microsoft.com/office/word/2010/wordprocessingShape">
+                    <wps:wsp>
+                      <wps:cNvSpPr>
+                        <a:spLocks noChangeAspect="1" noChangeArrowheads="1"/>
+                      </wps:cNvSpPr>
+                      <wps:spPr bwMode="auto">
+                        <a:xfrm>
+                          <a:off x="0" y="0"/>
+                          <a:ext cx="304800" cy="304800"/>
+                        </a:xfrm>
+                        <a:prstGeom prst="rect">
+                          <a:avLst/>
+                        </a:prstGeom>
+                        <a:noFill/>
+                        <a:ln>
+                          <a:noFill/>
+                        </a:ln>
+                        <a:extLst>
+                          <a:ext uri="{909E8E84-426E-40DD-AFC4-6F175D3DCCD1}">
+                            <a14:hiddenFill xmlns:a14="http://schemas.microsoft.com/office/drawing/2010/main">
+                              <a:solidFill>
+                                <a:srgbClr val="FFFFFF"/>
+                              </a:solidFill>
+                            </a14:hiddenFill>
+                          </a:ext>
+                          <a:ext uri="{91240B29-F687-4F45-9708-019B960494DF}">
+                            <a14:hiddenLine xmlns:a14="http://schemas.microsoft.com/office/drawing/2010/main" w="9525">
+                              <a:solidFill>
+                                <a:srgbClr val="000000"/>
+                              </a:solidFill>
+                              <a:miter lim="800000"/>
+                              <a:headEnd/>
+                              <a:tailEnd/>
+                            </a14:hiddenLine>
+                          </a:ext>
+                        </a:extLst>
+                      </wps:spPr>
+                      <wps:bodyPr rot="0" vert="horz" wrap="square" lIns="91440" tIns="45720" rIns="91440" bIns="45720" anchor="t" anchorCtr="0" upright="1">
+                        <a:noAutofit/>
+                      </wps:bodyPr>
+                    </wps:wsp>
+                  </a:graphicData>
+                </a:graphic>
+              </wp:inline>
+            </w:drawing>
+          </mc:Choice>
+          <mc:Fallback>
+            <w:pict>
+              <v:rect w14:anchorId="2ED5DA25" id="Rectangle 1" o:spid="_x0000_s1026" alt="https://raw.githubusercontent.com/paulc4/microservices-demo/master/shopping-system.jpg" style="width:24pt;height:24pt;visibility:visible;mso-wrap-style:square;mso-left-percent:-10001;mso-top-percent:-10001;mso-position-horizontal:absolute;mso-position-horizontal-relative:char;mso-position-vertical:absolute;mso-position-vertical-relative:line;mso-left-percent:-10001;mso-top-percent:-10001;v-text-anchor:top" o:gfxdata="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" filled="f" stroked="f">
+                <o:lock v:ext="edit" aspectratio="t"/>
+                <w10:anchorlock/>
+              </v:rect>
+            </w:pict>
+          </mc:Fallback>
+        </mc:AlternateContent>
+      </w:r>
+      <w:bookmarkStart w:id="2" w:name="_GoBack"/>
+      <w:r>
+        <w:rPr>
+          <w:noProof/>
+          <w:lang w:eastAsia="en-IN"/>
+        </w:rPr>
+        <w:drawing>
+          <wp:inline distT="0" distB="0" distL="0" distR="0">
+            <wp:extent cx="3647437" cy="2317750"/>
+            <wp:effectExtent l="0" t="0" r="0" b="6350"/>
+            <wp:docPr id="9" name="Picture 9" descr="https://raw.githubusercontent.com/paulc4/microservices-demo/master/shopping-system.jpg"/>
+            <wp:cNvGraphicFramePr>
+              <a:graphicFrameLocks xmlns:a="http://schemas.openxmlformats.org/drawingml/2006/main" noChangeAspect="1"/>
+            </wp:cNvGraphicFramePr>
+            <a:graphic xmlns:a="http://schemas.openxmlformats.org/drawingml/2006/main">
+              <a:graphicData uri="http://schemas.openxmlformats.org/drawingml/2006/picture">
+                <pic:pic xmlns:pic="http://schemas.openxmlformats.org/drawingml/2006/picture">
+                  <pic:nvPicPr>
+                    <pic:cNvPr id="0" name="Picture 5" descr="https://raw.githubusercontent.com/paulc4/microservices-demo/master/shopping-system.jpg"/>
+                    <pic:cNvPicPr>
+                      <a:picLocks noChangeAspect="1" noChangeArrowheads="1"/>
+                    </pic:cNvPicPr>
+                  </pic:nvPicPr>
+                  <pic:blipFill>
+                    <a:blip r:embed="rId16" cstate="print">
+                      <a:extLst>
+                        <a:ext uri="{28A0092B-C50C-407E-A947-70E740481C1C}">
+                          <a14:useLocalDpi xmlns:a14="http://schemas.microsoft.com/office/drawing/2010/main" val="0"/>
+                        </a:ext>
+                      </a:extLst>
+                    </a:blip>
+                    <a:srcRect/>
+                    <a:stretch>
+                      <a:fillRect/>
+                    </a:stretch>
+                  </pic:blipFill>
+                  <pic:spPr bwMode="auto">
+                    <a:xfrm>
+                      <a:off x="0" y="0"/>
+                      <a:ext cx="3694742" cy="2347810"/>
+                    </a:xfrm>
+                    <a:prstGeom prst="rect">
+                      <a:avLst/>
+                    </a:prstGeom>
+                    <a:noFill/>
+                    <a:ln>
+                      <a:noFill/>
+                    </a:ln>
+                  </pic:spPr>
+                </pic:pic>
+              </a:graphicData>
+            </a:graphic>
+          </wp:inline>
+        </w:drawing>
+      </w:r>
+      <w:bookmarkEnd w:id="2"/>
+    </w:p>
+    <w:p>
+      <w:pPr>
+        <w:pStyle w:val="Heading2"/>
+        <w:rPr>
+          <w:rFonts w:asciiTheme="minorHAnsi" w:hAnsiTheme="minorHAnsi"/>
+          <w:color w:val="C45911" w:themeColor="accent2" w:themeShade="BF"/>
+          <w:sz w:val="32"/>
+        </w:rPr>
+      </w:pPr>
+      <w:r>
+        <w:rPr>
+          <w:rFonts w:asciiTheme="minorHAnsi" w:hAnsiTheme="minorHAnsi"/>
+          <w:color w:val="C45911" w:themeColor="accent2" w:themeShade="BF"/>
+          <w:sz w:val="32"/>
+        </w:rPr>
+        <w:lastRenderedPageBreak/>
+        <w:t>5</w:t>
+      </w:r>
+      <w:r>
+        <w:rPr>
+          <w:rFonts w:asciiTheme="minorHAnsi" w:hAnsiTheme="minorHAnsi"/>
+          <w:color w:val="C45911" w:themeColor="accent2" w:themeShade="BF"/>
+          <w:sz w:val="32"/>
+        </w:rPr>
+        <w:t xml:space="preserve">.1. </w:t>
+      </w:r>
+      <w:r>
+        <w:rPr>
+          <w:rFonts w:asciiTheme="minorHAnsi" w:hAnsiTheme="minorHAnsi"/>
+          <w:color w:val="C45911" w:themeColor="accent2" w:themeShade="BF"/>
+          <w:sz w:val="32"/>
+        </w:rPr>
+        <w:t>Monolithic Architecture</w:t>
+      </w:r>
+    </w:p>
+    <w:p>
+      <w:pPr>
+        <w:rPr>
+          <w:sz w:val="28"/>
+        </w:rPr>
+      </w:pPr>
+    </w:p>
+    <w:p>
+      <w:pPr>
+        <w:jc w:val="both"/>
+        <w:rPr>
+          <w:sz w:val="28"/>
+        </w:rPr>
+      </w:pPr>
+      <w:r>
+        <w:rPr>
+          <w:sz w:val="28"/>
+        </w:rPr>
+        <w:t>Monolithic architecture is a traditional software development approach where all components of an application—such as the user interface, business logic, and data layer—are tightly integrated into a single, unified codebase.</w:t>
+      </w:r>
+    </w:p>
+    <w:p>
+      <w:pPr>
+        <w:jc w:val="both"/>
+        <w:rPr>
+          <w:b/>
+          <w:sz w:val="28"/>
+        </w:rPr>
+      </w:pPr>
+      <w:r>
+        <w:rPr>
+          <w:b/>
+          <w:sz w:val="28"/>
+        </w:rPr>
+        <w:t>Core Concepts:</w:t>
       </w:r>
     </w:p>
     <w:p>
@@ -15536,7 +16883,7 @@
         <w:pStyle w:val="ListParagraph"/>
         <w:numPr>
           <w:ilvl w:val="0"/>
-          <w:numId w:val="6"/>
+          <w:numId w:val="35"/>
         </w:numPr>
         <w:rPr>
           <w:sz w:val="28"/>
@@ -15549,14 +16896,14 @@
           <w:sz w:val="28"/>
           <w:lang w:val="en-US"/>
         </w:rPr>
-        <w:t>Vulnerability Management</w:t>
+        <w:t>Unified Codebase:</w:t>
       </w:r>
       <w:r>
         <w:rPr>
           <w:sz w:val="28"/>
           <w:lang w:val="en-US"/>
         </w:rPr>
-        <w:t>: Regularly scanning systems for security vulnerabilities and applying patches and updates to address them.</w:t>
+        <w:t xml:space="preserve"> All modules (e.g., authentication, payment, reporting) are part of one application.</w:t>
       </w:r>
     </w:p>
     <w:p>
@@ -15564,7 +16911,7 @@
         <w:pStyle w:val="ListParagraph"/>
         <w:numPr>
           <w:ilvl w:val="0"/>
-          <w:numId w:val="6"/>
+          <w:numId w:val="35"/>
         </w:numPr>
         <w:rPr>
           <w:sz w:val="28"/>
@@ -15577,14 +16924,14 @@
           <w:sz w:val="28"/>
           <w:lang w:val="en-US"/>
         </w:rPr>
-        <w:t>Authentication Mechanisms:</w:t>
+        <w:t>Single Deployment Unit:</w:t>
       </w:r>
       <w:r>
         <w:rPr>
           <w:sz w:val="28"/>
           <w:lang w:val="en-US"/>
         </w:rPr>
-        <w:t xml:space="preserve"> Verifying the identity of users or systems to prevent unauthorized access.</w:t>
+        <w:t xml:space="preserve"> The entire application is deployed as a single unit on servers.</w:t>
       </w:r>
     </w:p>
     <w:p>
@@ -15592,7 +16939,7 @@
         <w:pStyle w:val="ListParagraph"/>
         <w:numPr>
           <w:ilvl w:val="0"/>
-          <w:numId w:val="6"/>
+          <w:numId w:val="35"/>
         </w:numPr>
         <w:rPr>
           <w:sz w:val="28"/>
@@ -15605,14 +16952,14 @@
           <w:sz w:val="28"/>
           <w:lang w:val="en-US"/>
         </w:rPr>
-        <w:t>Security Policies and Procedures:</w:t>
+        <w:t>Centralized Data Management</w:t>
       </w:r>
       <w:r>
         <w:rPr>
           <w:sz w:val="28"/>
           <w:lang w:val="en-US"/>
         </w:rPr>
-        <w:t xml:space="preserve"> Establishing rules and guidelines for secure system usage, configuration, and maintenance.</w:t>
+        <w:t>: Typically uses a single database for all features and services.</w:t>
       </w:r>
     </w:p>
     <w:p>
@@ -15620,7 +16967,7 @@
         <w:pStyle w:val="ListParagraph"/>
         <w:numPr>
           <w:ilvl w:val="0"/>
-          <w:numId w:val="6"/>
+          <w:numId w:val="35"/>
         </w:numPr>
         <w:rPr>
           <w:sz w:val="28"/>
@@ -15633,237 +16980,26 @@
           <w:sz w:val="28"/>
           <w:lang w:val="en-US"/>
         </w:rPr>
-        <w:t>Physical Security Measures:</w:t>
+        <w:t>Tightly Coupled Components:</w:t>
       </w:r>
       <w:r>
         <w:rPr>
           <w:sz w:val="28"/>
           <w:lang w:val="en-US"/>
         </w:rPr>
-        <w:t xml:space="preserve"> Securing physical access to servers, data centers, and other critical infrastructure.</w:t>
-      </w:r>
-    </w:p>
-    <w:p>
-      <w:pPr>
-        <w:pStyle w:val="ListParagraph"/>
-        <w:numPr>
-          <w:ilvl w:val="0"/>
-          <w:numId w:val="6"/>
-        </w:numPr>
-        <w:rPr>
-          <w:sz w:val="28"/>
-          <w:lang w:val="en-US"/>
-        </w:rPr>
-      </w:pPr>
-      <w:r>
-        <w:rPr>
-          <w:b/>
-          <w:sz w:val="28"/>
-          <w:lang w:val="en-US"/>
-        </w:rPr>
-        <w:t>Secure Coding Practices:</w:t>
-      </w:r>
-      <w:r>
-        <w:rPr>
-          <w:sz w:val="28"/>
-          <w:lang w:val="en-US"/>
-        </w:rPr>
-        <w:t xml:space="preserve"> Following best practices to write secure code and minimize vulnerabilities in software applications.</w:t>
-      </w:r>
-    </w:p>
-    <w:p>
-      <w:pPr>
-        <w:pStyle w:val="ListParagraph"/>
-        <w:numPr>
-          <w:ilvl w:val="0"/>
-          <w:numId w:val="6"/>
-        </w:numPr>
-        <w:rPr>
-          <w:sz w:val="28"/>
-          <w:lang w:val="en-US"/>
-        </w:rPr>
-      </w:pPr>
-      <w:r>
-        <w:rPr>
-          <w:b/>
-          <w:sz w:val="28"/>
-          <w:lang w:val="en-US"/>
-        </w:rPr>
-        <w:t>Security Awareness Training:</w:t>
-      </w:r>
-      <w:r>
-        <w:rPr>
-          <w:sz w:val="28"/>
-          <w:lang w:val="en-US"/>
-        </w:rPr>
-        <w:t xml:space="preserve"> Educating users and employees about security risks and best practices to prevent security breaches.</w:t>
-      </w:r>
-    </w:p>
-    <w:p>
-      <w:pPr>
-        <w:rPr>
-          <w:sz w:val="28"/>
-          <w:lang w:val="en-US"/>
-        </w:rPr>
-      </w:pPr>
-    </w:p>
-    <w:p>
-      <w:pPr>
-        <w:rPr>
-          <w:sz w:val="28"/>
-          <w:lang w:val="en-US"/>
-        </w:rPr>
-      </w:pPr>
-      <w:r>
-        <w:rPr>
-          <w:sz w:val="28"/>
-          <w:lang w:val="en-US"/>
-        </w:rPr>
-        <w:t>Few other non-</w:t>
-      </w:r>
-    </w:p>
-    <w:p>
-      <w:pPr>
-        <w:rPr>
-          <w:sz w:val="28"/>
-          <w:lang w:val="en-US"/>
-        </w:rPr>
-      </w:pPr>
-    </w:p>
-    <w:p>
-      <w:pPr>
-        <w:rPr>
-          <w:sz w:val="28"/>
-          <w:lang w:val="en-US"/>
-        </w:rPr>
-      </w:pPr>
-    </w:p>
-    <w:p>
-      <w:pPr>
-        <w:rPr>
-          <w:sz w:val="28"/>
-          <w:lang w:val="en-US"/>
-        </w:rPr>
-      </w:pPr>
-    </w:p>
-    <w:p>
-      <w:pPr>
-        <w:rPr>
-          <w:sz w:val="28"/>
-          <w:lang w:val="en-US"/>
-        </w:rPr>
-      </w:pPr>
-    </w:p>
-    <w:p>
-      <w:pPr>
-        <w:rPr>
-          <w:sz w:val="28"/>
-          <w:lang w:val="en-US"/>
-        </w:rPr>
-      </w:pPr>
-    </w:p>
-    <w:p>
-      <w:pPr>
-        <w:rPr>
-          <w:sz w:val="28"/>
-          <w:lang w:val="en-US"/>
-        </w:rPr>
-      </w:pPr>
-    </w:p>
-    <w:p>
-      <w:pPr>
-        <w:rPr>
-          <w:sz w:val="28"/>
-          <w:lang w:val="en-US"/>
-        </w:rPr>
-      </w:pPr>
-    </w:p>
-    <w:p>
-      <w:pPr>
-        <w:rPr>
-          <w:sz w:val="28"/>
-          <w:lang w:val="en-US"/>
-        </w:rPr>
-      </w:pPr>
-    </w:p>
-    <w:p>
-      <w:pPr>
-        <w:rPr>
-          <w:sz w:val="28"/>
-          <w:lang w:val="en-US"/>
-        </w:rPr>
-      </w:pPr>
-    </w:p>
-    <w:p>
-      <w:pPr>
-        <w:ind w:left="360"/>
-      </w:pPr>
-    </w:p>
-    <w:p>
-      <w:pPr>
-        <w:pStyle w:val="Heading2"/>
-        <w:rPr>
-          <w:rFonts w:asciiTheme="minorHAnsi" w:hAnsiTheme="minorHAnsi"/>
-          <w:color w:val="C45911" w:themeColor="accent2" w:themeShade="BF"/>
-          <w:sz w:val="32"/>
-        </w:rPr>
-      </w:pPr>
-      <w:bookmarkStart w:id="3" w:name="_Toc165803659"/>
-      <w:r>
-        <w:rPr>
-          <w:rFonts w:asciiTheme="minorHAnsi" w:hAnsiTheme="minorHAnsi"/>
-          <w:color w:val="C45911" w:themeColor="accent2" w:themeShade="BF"/>
-          <w:sz w:val="32"/>
-        </w:rPr>
-        <w:t>4. Latency</w:t>
-      </w:r>
-      <w:bookmarkEnd w:id="3"/>
-    </w:p>
-    <w:p>
-      <w:pPr>
-        <w:rPr>
-          <w:sz w:val="28"/>
-        </w:rPr>
-      </w:pPr>
-      <w:r>
-        <w:rPr>
-          <w:sz w:val="28"/>
-          <w:lang w:val="en-US"/>
-        </w:rPr>
-        <w:t>It refers to time it takes for data to travel from its source to its destination.</w:t>
-      </w:r>
-    </w:p>
-    <w:p>
-      <w:pPr>
-        <w:rPr>
-          <w:sz w:val="28"/>
-        </w:rPr>
-      </w:pPr>
-      <w:r>
-        <w:rPr>
-          <w:sz w:val="28"/>
-          <w:lang w:val="en-US"/>
-        </w:rPr>
-        <w:tab/>
-      </w:r>
-      <w:r>
-        <w:rPr>
-          <w:sz w:val="28"/>
-          <w:lang w:val="en-US"/>
-        </w:rPr>
-        <w:tab/>
-      </w:r>
-      <w:r>
-        <w:rPr>
-          <w:noProof/>
-          <w:sz w:val="28"/>
-          <w:lang w:eastAsia="en-IN"/>
-        </w:rPr>
+        <w:t xml:space="preserve"> Changes in one module often affect others, requiring comprehensive testing.</w:t>
+      </w:r>
+    </w:p>
+    <w:p>
+      <w:pPr>
+        <w:jc w:val="center"/>
+      </w:pPr>
+      <w:r>
         <w:drawing>
-          <wp:inline distT="0" distB="0" distL="0" distR="0" wp14:anchorId="63A9555A" wp14:editId="723C5773">
-            <wp:extent cx="4321147" cy="826925"/>
-            <wp:effectExtent l="0" t="0" r="3810" b="0"/>
-            <wp:docPr id="1" name="Picture 1"/>
+          <wp:inline distT="0" distB="0" distL="0" distR="0" wp14:anchorId="129B00F8" wp14:editId="706A8FB0">
+            <wp:extent cx="4381500" cy="2128748"/>
+            <wp:effectExtent l="0" t="0" r="0" b="5080"/>
+            <wp:docPr id="10" name="Picture 10"/>
             <wp:cNvGraphicFramePr>
               <a:graphicFrameLocks xmlns:a="http://schemas.openxmlformats.org/drawingml/2006/main" noChangeAspect="1"/>
             </wp:cNvGraphicFramePr>
@@ -15875,7 +17011,7 @@
                     <pic:cNvPicPr/>
                   </pic:nvPicPr>
                   <pic:blipFill>
-                    <a:blip r:embed="rId16"/>
+                    <a:blip r:embed="rId17"/>
                     <a:stretch>
                       <a:fillRect/>
                     </a:stretch>
@@ -15883,7 +17019,7 @@
                   <pic:spPr>
                     <a:xfrm>
                       <a:off x="0" y="0"/>
-                      <a:ext cx="4507055" cy="862502"/>
+                      <a:ext cx="4443616" cy="2158927"/>
                     </a:xfrm>
                     <a:prstGeom prst="rect">
                       <a:avLst/>
@@ -15900,193 +17036,604 @@
       <w:pPr>
         <w:rPr>
           <w:sz w:val="28"/>
-        </w:rPr>
-      </w:pPr>
-      <w:r>
-        <w:rPr>
-          <w:sz w:val="28"/>
-        </w:rPr>
-        <w:t>Latency = computational delay + network delay</w:t>
-      </w:r>
-      <w:r>
-        <w:rPr>
-          <w:sz w:val="28"/>
+          <w:lang w:val="en-US"/>
+        </w:rPr>
+      </w:pPr>
+    </w:p>
+    <w:p>
+      <w:pPr>
+        <w:rPr>
+          <w:sz w:val="28"/>
+          <w:lang w:val="en-US"/>
+        </w:rPr>
+      </w:pPr>
+      <w:r>
+        <w:rPr>
+          <w:b/>
+          <w:sz w:val="28"/>
+          <w:lang w:val="en-US"/>
+        </w:rPr>
+        <w:t>Advantages:</w:t>
+      </w:r>
+      <w:r>
+        <w:rPr>
+          <w:b/>
+          <w:sz w:val="28"/>
+          <w:lang w:val="en-US"/>
         </w:rPr>
         <w:t xml:space="preserve"> </w:t>
       </w:r>
       <w:r>
         <w:rPr>
-          <w:sz w:val="28"/>
-        </w:rPr>
-        <w:t>(b/w user and system + within components of system)</w:t>
-      </w:r>
-    </w:p>
-    <w:p>
-      <w:pPr>
-        <w:rPr>
-          <w:sz w:val="28"/>
-        </w:rPr>
-      </w:pPr>
-      <w:r>
-        <w:rPr>
-          <w:sz w:val="28"/>
-        </w:rPr>
-        <w:t>For monolithic system internal calls are lesser and hence latency is less.</w:t>
-      </w:r>
-    </w:p>
-    <w:p>
-      <w:pPr>
-        <w:rPr>
-          <w:sz w:val="28"/>
-        </w:rPr>
-      </w:pPr>
-      <w:r>
-        <w:rPr>
-          <w:sz w:val="28"/>
-        </w:rPr>
-        <w:t>Ways to reduce latency:</w:t>
-      </w:r>
-    </w:p>
-    <w:p>
-      <w:pPr>
-        <w:pStyle w:val="ListParagraph"/>
-        <w:numPr>
-          <w:ilvl w:val="0"/>
-          <w:numId w:val="5"/>
-        </w:numPr>
-        <w:rPr>
-          <w:sz w:val="28"/>
-        </w:rPr>
-      </w:pPr>
-      <w:r>
-        <w:rPr>
-          <w:sz w:val="28"/>
-        </w:rPr>
-        <w:t>Optimize network infrastructure and reduce data transfer distances to minimize latency.</w:t>
-      </w:r>
-    </w:p>
-    <w:p>
-      <w:pPr>
-        <w:pStyle w:val="ListParagraph"/>
-        <w:numPr>
-          <w:ilvl w:val="0"/>
-          <w:numId w:val="5"/>
-        </w:numPr>
-        <w:rPr>
-          <w:sz w:val="28"/>
-        </w:rPr>
-      </w:pPr>
-      <w:r>
-        <w:rPr>
-          <w:sz w:val="28"/>
-        </w:rPr>
-        <w:t>Use caching to store frequently accessed data closer to users, reducing retrieval time and latency.</w:t>
-      </w:r>
-    </w:p>
-    <w:p>
-      <w:pPr>
-        <w:pStyle w:val="ListParagraph"/>
-        <w:numPr>
-          <w:ilvl w:val="0"/>
-          <w:numId w:val="5"/>
-        </w:numPr>
-        <w:rPr>
-          <w:sz w:val="28"/>
-        </w:rPr>
-      </w:pPr>
-      <w:r>
-        <w:rPr>
-          <w:sz w:val="28"/>
-        </w:rPr>
-        <w:t>Implement parallel processing and asynchronous operations to reduce waiting time and improve latency.</w:t>
-      </w:r>
-    </w:p>
-    <w:p>
-      <w:pPr>
-        <w:pStyle w:val="ListParagraph"/>
-        <w:numPr>
-          <w:ilvl w:val="0"/>
-          <w:numId w:val="5"/>
-        </w:numPr>
-        <w:rPr>
-          <w:sz w:val="28"/>
-        </w:rPr>
-      </w:pPr>
-      <w:r>
-        <w:rPr>
-          <w:sz w:val="28"/>
-        </w:rPr>
-        <w:t>Employ content delivery networks (CDNs) to serve content from edge servers, reducing round-trip time and latency.</w:t>
-      </w:r>
-    </w:p>
-    <w:p>
-      <w:pPr>
-        <w:pStyle w:val="ListParagraph"/>
-        <w:numPr>
-          <w:ilvl w:val="0"/>
-          <w:numId w:val="5"/>
-        </w:numPr>
-        <w:rPr>
-          <w:sz w:val="28"/>
-        </w:rPr>
-      </w:pPr>
-      <w:r>
-        <w:rPr>
-          <w:sz w:val="28"/>
-        </w:rPr>
-        <w:t>Utilize compression techniques to reduce data size and transmission time, improving overall latency.</w:t>
-      </w:r>
-    </w:p>
-    <w:p>
-      <w:pPr>
-        <w:pStyle w:val="ListParagraph"/>
-        <w:numPr>
-          <w:ilvl w:val="0"/>
-          <w:numId w:val="5"/>
-        </w:numPr>
-        <w:rPr>
-          <w:sz w:val="28"/>
-        </w:rPr>
-      </w:pPr>
-      <w:r>
-        <w:rPr>
-          <w:sz w:val="28"/>
-        </w:rPr>
-        <w:t>Optimize algorithms and data structures to streamline processing and reduce computational overhead, enhancing latency.</w:t>
-      </w:r>
-    </w:p>
-    <w:p>
-      <w:pPr>
-        <w:rPr>
-          <w:sz w:val="28"/>
-        </w:rPr>
-      </w:pPr>
-    </w:p>
-    <w:p>
-      <w:pPr>
-        <w:rPr>
-          <w:sz w:val="28"/>
-        </w:rPr>
-      </w:pPr>
-    </w:p>
-    <w:p>
-      <w:pPr>
-        <w:rPr>
-          <w:sz w:val="28"/>
-        </w:rPr>
-      </w:pPr>
-    </w:p>
-    <w:p>
-      <w:pPr>
-        <w:rPr>
-          <w:sz w:val="28"/>
-        </w:rPr>
-      </w:pPr>
-    </w:p>
-    <w:p>
-      <w:pPr>
-        <w:rPr>
-          <w:sz w:val="28"/>
+          <w:b/>
+          <w:sz w:val="28"/>
+          <w:lang w:val="en-US"/>
+        </w:rPr>
+        <w:t>-</w:t>
+      </w:r>
+      <w:r>
+        <w:rPr>
+          <w:b/>
+          <w:sz w:val="28"/>
+          <w:lang w:val="en-US"/>
+        </w:rPr>
+        <w:t xml:space="preserve"> </w:t>
+      </w:r>
+      <w:proofErr w:type="gramStart"/>
+      <w:r>
+        <w:rPr>
+          <w:sz w:val="28"/>
+          <w:lang w:val="en-US"/>
+        </w:rPr>
+        <w:t>Faster(</w:t>
+      </w:r>
+      <w:proofErr w:type="gramEnd"/>
+      <w:r>
+        <w:rPr>
+          <w:sz w:val="28"/>
+          <w:lang w:val="en-US"/>
+        </w:rPr>
+        <w:t>inter module communication not required) , Easier Deployment lifecycle), ideal for smaller project or project which don’t need high scalability.</w:t>
+      </w:r>
+    </w:p>
+    <w:p>
+      <w:pPr>
+        <w:rPr>
+          <w:sz w:val="28"/>
+          <w:lang w:val="en-US"/>
+        </w:rPr>
+      </w:pPr>
+    </w:p>
+    <w:p>
+      <w:pPr>
+        <w:rPr>
+          <w:sz w:val="28"/>
+          <w:lang w:val="en-US"/>
+        </w:rPr>
+      </w:pPr>
+      <w:r>
+        <w:rPr>
+          <w:b/>
+          <w:sz w:val="28"/>
+          <w:lang w:val="en-US"/>
+        </w:rPr>
+        <w:t xml:space="preserve">Disadvantages: - </w:t>
+      </w:r>
+      <w:r>
+        <w:rPr>
+          <w:sz w:val="28"/>
+          <w:lang w:val="en-US"/>
+        </w:rPr>
+        <w:t xml:space="preserve">Scalability challenges, harder to debug, difficulty in maintenance and updates, </w:t>
+      </w:r>
+      <w:r>
+        <w:rPr>
+          <w:sz w:val="28"/>
+          <w:lang w:val="en-US"/>
+        </w:rPr>
+        <w:t>issue in one place bring down entire system, lack of flexibility for modern needs.</w:t>
+      </w:r>
+    </w:p>
+    <w:p>
+      <w:pPr>
+        <w:rPr>
+          <w:sz w:val="28"/>
+          <w:lang w:val="en-US"/>
+        </w:rPr>
+      </w:pPr>
+    </w:p>
+    <w:p>
+      <w:pPr>
+        <w:rPr>
+          <w:sz w:val="28"/>
+          <w:lang w:val="en-US"/>
+        </w:rPr>
+      </w:pPr>
+      <w:r>
+        <w:rPr>
+          <w:sz w:val="28"/>
+          <w:lang w:val="en-US"/>
+        </w:rPr>
+        <w:t>To overcome all this issues, we use microservice architecture.</w:t>
+      </w:r>
+    </w:p>
+    <w:p>
+      <w:pPr>
+        <w:rPr>
+          <w:sz w:val="28"/>
+          <w:lang w:val="en-US"/>
+        </w:rPr>
+      </w:pPr>
+    </w:p>
+    <w:p>
+      <w:pPr>
+        <w:rPr>
+          <w:sz w:val="28"/>
+          <w:lang w:val="en-US"/>
+        </w:rPr>
+      </w:pPr>
+    </w:p>
+    <w:p>
+      <w:pPr>
+        <w:rPr>
+          <w:sz w:val="28"/>
+          <w:lang w:val="en-US"/>
+        </w:rPr>
+      </w:pPr>
+    </w:p>
+    <w:p>
+      <w:pPr>
+        <w:rPr>
+          <w:sz w:val="28"/>
+          <w:lang w:val="en-US"/>
+        </w:rPr>
+      </w:pPr>
+    </w:p>
+    <w:p>
+      <w:pPr>
+        <w:rPr>
+          <w:sz w:val="28"/>
+          <w:lang w:val="en-US"/>
+        </w:rPr>
+      </w:pPr>
+    </w:p>
+    <w:p>
+      <w:pPr>
+        <w:rPr>
+          <w:sz w:val="28"/>
+          <w:lang w:val="en-US"/>
+        </w:rPr>
+      </w:pPr>
+    </w:p>
+    <w:p>
+      <w:pPr>
+        <w:rPr>
+          <w:sz w:val="28"/>
+          <w:lang w:val="en-US"/>
+        </w:rPr>
+      </w:pPr>
+    </w:p>
+    <w:p>
+      <w:pPr>
+        <w:rPr>
+          <w:sz w:val="28"/>
+          <w:lang w:val="en-US"/>
+        </w:rPr>
+      </w:pPr>
+    </w:p>
+    <w:p>
+      <w:pPr>
+        <w:rPr>
+          <w:sz w:val="28"/>
+          <w:lang w:val="en-US"/>
+        </w:rPr>
+      </w:pPr>
+    </w:p>
+    <w:p>
+      <w:pPr>
+        <w:rPr>
+          <w:sz w:val="28"/>
+          <w:lang w:val="en-US"/>
+        </w:rPr>
+      </w:pPr>
+    </w:p>
+    <w:p>
+      <w:pPr>
+        <w:rPr>
+          <w:sz w:val="28"/>
+          <w:lang w:val="en-US"/>
+        </w:rPr>
+      </w:pPr>
+    </w:p>
+    <w:p>
+      <w:pPr>
+        <w:rPr>
+          <w:sz w:val="28"/>
+          <w:lang w:val="en-US"/>
+        </w:rPr>
+      </w:pPr>
+    </w:p>
+    <w:p>
+      <w:pPr>
+        <w:rPr>
+          <w:sz w:val="28"/>
+          <w:lang w:val="en-US"/>
+        </w:rPr>
+      </w:pPr>
+    </w:p>
+    <w:p>
+      <w:pPr>
+        <w:rPr>
+          <w:sz w:val="28"/>
+          <w:lang w:val="en-US"/>
+        </w:rPr>
+      </w:pPr>
+    </w:p>
+    <w:p>
+      <w:pPr>
+        <w:rPr>
+          <w:sz w:val="28"/>
+          <w:lang w:val="en-US"/>
+        </w:rPr>
+      </w:pPr>
+    </w:p>
+    <w:p>
+      <w:pPr>
+        <w:rPr>
+          <w:sz w:val="28"/>
+          <w:lang w:val="en-US"/>
+        </w:rPr>
+      </w:pPr>
+    </w:p>
+    <w:p>
+      <w:pPr>
+        <w:rPr>
+          <w:sz w:val="28"/>
+          <w:lang w:val="en-US"/>
+        </w:rPr>
+      </w:pPr>
+    </w:p>
+    <w:p>
+      <w:pPr>
+        <w:rPr>
+          <w:sz w:val="28"/>
+          <w:lang w:val="en-US"/>
+        </w:rPr>
+      </w:pPr>
+    </w:p>
+    <w:p>
+      <w:pPr>
+        <w:rPr>
+          <w:sz w:val="28"/>
+          <w:lang w:val="en-US"/>
+        </w:rPr>
+      </w:pPr>
+    </w:p>
+    <w:p>
+      <w:pPr>
+        <w:rPr>
+          <w:sz w:val="28"/>
+          <w:lang w:val="en-US"/>
+        </w:rPr>
+      </w:pPr>
+    </w:p>
+    <w:p>
+      <w:pPr>
+        <w:rPr>
+          <w:sz w:val="28"/>
+          <w:lang w:val="en-US"/>
+        </w:rPr>
+      </w:pPr>
+    </w:p>
+    <w:p>
+      <w:pPr>
+        <w:rPr>
+          <w:sz w:val="28"/>
+          <w:lang w:val="en-US"/>
+        </w:rPr>
+      </w:pPr>
+    </w:p>
+    <w:p>
+      <w:pPr>
+        <w:rPr>
+          <w:sz w:val="28"/>
+          <w:lang w:val="en-US"/>
+        </w:rPr>
+      </w:pPr>
+    </w:p>
+    <w:p>
+      <w:pPr>
+        <w:rPr>
+          <w:sz w:val="28"/>
+          <w:lang w:val="en-US"/>
+        </w:rPr>
+      </w:pPr>
+    </w:p>
+    <w:p>
+      <w:pPr>
+        <w:rPr>
+          <w:sz w:val="28"/>
+          <w:lang w:val="en-US"/>
+        </w:rPr>
+      </w:pPr>
+    </w:p>
+    <w:p>
+      <w:pPr>
+        <w:rPr>
+          <w:sz w:val="28"/>
+          <w:lang w:val="en-US"/>
+        </w:rPr>
+      </w:pPr>
+    </w:p>
+    <w:p>
+      <w:pPr>
+        <w:rPr>
+          <w:sz w:val="28"/>
+          <w:lang w:val="en-US"/>
+        </w:rPr>
+      </w:pPr>
+    </w:p>
+    <w:p>
+      <w:pPr>
+        <w:rPr>
+          <w:sz w:val="28"/>
+          <w:lang w:val="en-US"/>
+        </w:rPr>
+      </w:pPr>
+    </w:p>
+    <w:p>
+      <w:pPr>
+        <w:rPr>
+          <w:sz w:val="28"/>
+          <w:lang w:val="en-US"/>
+        </w:rPr>
+      </w:pPr>
+    </w:p>
+    <w:p>
+      <w:pPr>
+        <w:rPr>
+          <w:sz w:val="28"/>
+          <w:lang w:val="en-US"/>
+        </w:rPr>
+      </w:pPr>
+    </w:p>
+    <w:p>
+      <w:pPr>
+        <w:rPr>
+          <w:sz w:val="28"/>
+          <w:lang w:val="en-US"/>
+        </w:rPr>
+      </w:pPr>
+    </w:p>
+    <w:p>
+      <w:pPr>
+        <w:rPr>
+          <w:sz w:val="28"/>
+          <w:lang w:val="en-US"/>
+        </w:rPr>
+      </w:pPr>
+    </w:p>
+    <w:p>
+      <w:pPr>
+        <w:rPr>
+          <w:sz w:val="28"/>
+          <w:lang w:val="en-US"/>
+        </w:rPr>
+      </w:pPr>
+    </w:p>
+    <w:p>
+      <w:pPr>
+        <w:rPr>
+          <w:sz w:val="28"/>
+          <w:lang w:val="en-US"/>
+        </w:rPr>
+      </w:pPr>
+    </w:p>
+    <w:p>
+      <w:pPr>
+        <w:rPr>
+          <w:sz w:val="28"/>
+          <w:lang w:val="en-US"/>
+        </w:rPr>
+      </w:pPr>
+    </w:p>
+    <w:p>
+      <w:pPr>
+        <w:rPr>
+          <w:sz w:val="28"/>
+          <w:lang w:val="en-US"/>
+        </w:rPr>
+      </w:pPr>
+    </w:p>
+    <w:p>
+      <w:pPr>
+        <w:rPr>
+          <w:sz w:val="28"/>
+          <w:lang w:val="en-US"/>
+        </w:rPr>
+      </w:pPr>
+    </w:p>
+    <w:p>
+      <w:pPr>
+        <w:rPr>
+          <w:sz w:val="28"/>
+          <w:lang w:val="en-US"/>
+        </w:rPr>
+      </w:pPr>
+    </w:p>
+    <w:p>
+      <w:pPr>
+        <w:rPr>
+          <w:sz w:val="28"/>
+          <w:lang w:val="en-US"/>
+        </w:rPr>
+      </w:pPr>
+    </w:p>
+    <w:p>
+      <w:pPr>
+        <w:rPr>
+          <w:sz w:val="28"/>
+          <w:lang w:val="en-US"/>
+        </w:rPr>
+      </w:pPr>
+    </w:p>
+    <w:p>
+      <w:pPr>
+        <w:rPr>
+          <w:sz w:val="28"/>
+          <w:lang w:val="en-US"/>
+        </w:rPr>
+      </w:pPr>
+    </w:p>
+    <w:p>
+      <w:pPr>
+        <w:rPr>
+          <w:sz w:val="28"/>
+          <w:lang w:val="en-US"/>
+        </w:rPr>
+      </w:pPr>
+    </w:p>
+    <w:p>
+      <w:pPr>
+        <w:rPr>
+          <w:sz w:val="28"/>
+          <w:lang w:val="en-US"/>
+        </w:rPr>
+      </w:pPr>
+    </w:p>
+    <w:p>
+      <w:pPr>
+        <w:rPr>
+          <w:sz w:val="28"/>
+          <w:lang w:val="en-US"/>
+        </w:rPr>
+      </w:pPr>
+    </w:p>
+    <w:p>
+      <w:pPr>
+        <w:rPr>
+          <w:sz w:val="28"/>
+          <w:lang w:val="en-US"/>
+        </w:rPr>
+      </w:pPr>
+    </w:p>
+    <w:p>
+      <w:pPr>
+        <w:rPr>
+          <w:sz w:val="28"/>
+          <w:lang w:val="en-US"/>
+        </w:rPr>
+      </w:pPr>
+    </w:p>
+    <w:p>
+      <w:pPr>
+        <w:rPr>
+          <w:sz w:val="28"/>
+          <w:lang w:val="en-US"/>
+        </w:rPr>
+      </w:pPr>
+    </w:p>
+    <w:p>
+      <w:pPr>
+        <w:rPr>
+          <w:sz w:val="28"/>
+          <w:lang w:val="en-US"/>
+        </w:rPr>
+      </w:pPr>
+    </w:p>
+    <w:p>
+      <w:pPr>
+        <w:rPr>
+          <w:sz w:val="28"/>
+          <w:lang w:val="en-US"/>
+        </w:rPr>
+      </w:pPr>
+    </w:p>
+    <w:p>
+      <w:pPr>
+        <w:rPr>
+          <w:sz w:val="28"/>
+          <w:lang w:val="en-US"/>
+        </w:rPr>
+      </w:pPr>
+    </w:p>
+    <w:p>
+      <w:pPr>
+        <w:rPr>
+          <w:sz w:val="28"/>
+          <w:lang w:val="en-US"/>
+        </w:rPr>
+      </w:pPr>
+    </w:p>
+    <w:p>
+      <w:pPr>
+        <w:rPr>
+          <w:sz w:val="28"/>
+          <w:lang w:val="en-US"/>
+        </w:rPr>
+      </w:pPr>
+    </w:p>
+    <w:p>
+      <w:pPr>
+        <w:rPr>
+          <w:sz w:val="28"/>
+          <w:lang w:val="en-US"/>
+        </w:rPr>
+      </w:pPr>
+    </w:p>
+    <w:p>
+      <w:pPr>
+        <w:rPr>
+          <w:sz w:val="28"/>
+          <w:lang w:val="en-US"/>
+        </w:rPr>
+      </w:pPr>
+    </w:p>
+    <w:p>
+      <w:pPr>
+        <w:rPr>
+          <w:sz w:val="28"/>
+          <w:lang w:val="en-US"/>
+        </w:rPr>
+      </w:pPr>
+    </w:p>
+    <w:p>
+      <w:pPr>
+        <w:rPr>
+          <w:sz w:val="28"/>
+          <w:lang w:val="en-US"/>
+        </w:rPr>
+      </w:pPr>
+    </w:p>
+    <w:p>
+      <w:pPr>
+        <w:rPr>
+          <w:sz w:val="28"/>
+          <w:lang w:val="en-US"/>
+        </w:rPr>
+      </w:pPr>
+    </w:p>
+    <w:p>
+      <w:pPr>
+        <w:rPr>
+          <w:sz w:val="28"/>
+          <w:lang w:val="en-US"/>
+        </w:rPr>
+      </w:pPr>
+    </w:p>
+    <w:p>
+      <w:pPr>
+        <w:rPr>
+          <w:sz w:val="28"/>
+          <w:lang w:val="en-US"/>
+        </w:rPr>
+      </w:pPr>
+    </w:p>
+    <w:p>
+      <w:pPr>
+        <w:rPr>
+          <w:sz w:val="28"/>
+          <w:lang w:val="en-US"/>
         </w:rPr>
       </w:pPr>
     </w:p>
@@ -16492,7 +18039,6 @@
           <w:b w:val="0"/>
           <w:bCs w:val="0"/>
         </w:rPr>
-        <w:lastRenderedPageBreak/>
         <w:t xml:space="preserve">Difference </w:t>
       </w:r>
       <w:proofErr w:type="gramStart"/>
@@ -16879,7 +18425,7 @@
     <w:p>
       <w:r>
         <w:pict>
-          <v:rect id="_x0000_i1028" style="width:0;height:1.5pt" o:hralign="center" o:hrstd="t" o:hr="t" fillcolor="#a0a0a0" stroked="f"/>
+          <v:rect id="_x0000_i1025" style="width:0;height:1.5pt" o:hralign="center" o:hrstd="t" o:hr="t" fillcolor="#a0a0a0" stroked="f"/>
         </w:pict>
       </w:r>
     </w:p>
@@ -17522,7 +19068,7 @@
     <w:p>
       <w:r>
         <w:pict>
-          <v:rect id="_x0000_i1029" style="width:0;height:1.5pt" o:hralign="center" o:hrstd="t" o:hr="t" fillcolor="#a0a0a0" stroked="f"/>
+          <v:rect id="_x0000_i1026" style="width:0;height:1.5pt" o:hralign="center" o:hrstd="t" o:hr="t" fillcolor="#a0a0a0" stroked="f"/>
         </w:pict>
       </w:r>
     </w:p>
@@ -17846,6 +19392,7 @@
         <w:rPr>
           <w:rStyle w:val="HTMLCode"/>
         </w:rPr>
+        <w:lastRenderedPageBreak/>
         <w:t xml:space="preserve">        </w:t>
       </w:r>
       <w:proofErr w:type="gramStart"/>
@@ -17944,7 +19491,6 @@
         <w:rPr>
           <w:rStyle w:val="HTMLCode"/>
         </w:rPr>
-        <w:lastRenderedPageBreak/>
         <w:t xml:space="preserve">    }</w:t>
       </w:r>
     </w:p>
@@ -18128,7 +19674,7 @@
       </w:pPr>
     </w:p>
     <w:sectPr>
-      <w:footerReference w:type="default" r:id="rId17"/>
+      <w:footerReference w:type="default" r:id="rId18"/>
       <w:pgSz w:w="11906" w:h="16838"/>
       <w:pgMar w:top="720" w:right="720" w:bottom="720" w:left="720" w:header="708" w:footer="708" w:gutter="0"/>
       <w:pgNumType w:start="0"/>
@@ -18214,7 +19760,7 @@
         <w:noProof/>
         <w:color w:val="ED7D31" w:themeColor="accent2"/>
       </w:rPr>
-      <w:t>17</w:t>
+      <w:t>29</w:t>
     </w:r>
     <w:r>
       <w:rPr>
@@ -18801,6 +20347,119 @@
     </w:lvl>
   </w:abstractNum>
   <w:abstractNum w:abstractNumId="5" w15:restartNumberingAfterBreak="0">
+    <w:nsid w:val="0A853AED"/>
+    <w:multiLevelType w:val="hybridMultilevel"/>
+    <w:tmpl w:val="A59A97D2"/>
+    <w:lvl w:ilvl="0" w:tplc="40090001">
+      <w:start w:val="1"/>
+      <w:numFmt w:val="bullet"/>
+      <w:lvlText w:val=""/>
+      <w:lvlJc w:val="left"/>
+      <w:pPr>
+        <w:ind w:left="720" w:hanging="360"/>
+      </w:pPr>
+      <w:rPr>
+        <w:rFonts w:ascii="Symbol" w:hAnsi="Symbol" w:hint="default"/>
+      </w:rPr>
+    </w:lvl>
+    <w:lvl w:ilvl="1" w:tplc="40090003" w:tentative="1">
+      <w:start w:val="1"/>
+      <w:numFmt w:val="bullet"/>
+      <w:lvlText w:val="o"/>
+      <w:lvlJc w:val="left"/>
+      <w:pPr>
+        <w:ind w:left="1440" w:hanging="360"/>
+      </w:pPr>
+      <w:rPr>
+        <w:rFonts w:ascii="Courier New" w:hAnsi="Courier New" w:cs="Courier New" w:hint="default"/>
+      </w:rPr>
+    </w:lvl>
+    <w:lvl w:ilvl="2" w:tplc="40090005" w:tentative="1">
+      <w:start w:val="1"/>
+      <w:numFmt w:val="bullet"/>
+      <w:lvlText w:val=""/>
+      <w:lvlJc w:val="left"/>
+      <w:pPr>
+        <w:ind w:left="2160" w:hanging="360"/>
+      </w:pPr>
+      <w:rPr>
+        <w:rFonts w:ascii="Wingdings" w:hAnsi="Wingdings" w:hint="default"/>
+      </w:rPr>
+    </w:lvl>
+    <w:lvl w:ilvl="3" w:tplc="40090001" w:tentative="1">
+      <w:start w:val="1"/>
+      <w:numFmt w:val="bullet"/>
+      <w:lvlText w:val=""/>
+      <w:lvlJc w:val="left"/>
+      <w:pPr>
+        <w:ind w:left="2880" w:hanging="360"/>
+      </w:pPr>
+      <w:rPr>
+        <w:rFonts w:ascii="Symbol" w:hAnsi="Symbol" w:hint="default"/>
+      </w:rPr>
+    </w:lvl>
+    <w:lvl w:ilvl="4" w:tplc="40090003" w:tentative="1">
+      <w:start w:val="1"/>
+      <w:numFmt w:val="bullet"/>
+      <w:lvlText w:val="o"/>
+      <w:lvlJc w:val="left"/>
+      <w:pPr>
+        <w:ind w:left="3600" w:hanging="360"/>
+      </w:pPr>
+      <w:rPr>
+        <w:rFonts w:ascii="Courier New" w:hAnsi="Courier New" w:cs="Courier New" w:hint="default"/>
+      </w:rPr>
+    </w:lvl>
+    <w:lvl w:ilvl="5" w:tplc="40090005" w:tentative="1">
+      <w:start w:val="1"/>
+      <w:numFmt w:val="bullet"/>
+      <w:lvlText w:val=""/>
+      <w:lvlJc w:val="left"/>
+      <w:pPr>
+        <w:ind w:left="4320" w:hanging="360"/>
+      </w:pPr>
+      <w:rPr>
+        <w:rFonts w:ascii="Wingdings" w:hAnsi="Wingdings" w:hint="default"/>
+      </w:rPr>
+    </w:lvl>
+    <w:lvl w:ilvl="6" w:tplc="40090001" w:tentative="1">
+      <w:start w:val="1"/>
+      <w:numFmt w:val="bullet"/>
+      <w:lvlText w:val=""/>
+      <w:lvlJc w:val="left"/>
+      <w:pPr>
+        <w:ind w:left="5040" w:hanging="360"/>
+      </w:pPr>
+      <w:rPr>
+        <w:rFonts w:ascii="Symbol" w:hAnsi="Symbol" w:hint="default"/>
+      </w:rPr>
+    </w:lvl>
+    <w:lvl w:ilvl="7" w:tplc="40090003" w:tentative="1">
+      <w:start w:val="1"/>
+      <w:numFmt w:val="bullet"/>
+      <w:lvlText w:val="o"/>
+      <w:lvlJc w:val="left"/>
+      <w:pPr>
+        <w:ind w:left="5760" w:hanging="360"/>
+      </w:pPr>
+      <w:rPr>
+        <w:rFonts w:ascii="Courier New" w:hAnsi="Courier New" w:cs="Courier New" w:hint="default"/>
+      </w:rPr>
+    </w:lvl>
+    <w:lvl w:ilvl="8" w:tplc="40090005" w:tentative="1">
+      <w:start w:val="1"/>
+      <w:numFmt w:val="bullet"/>
+      <w:lvlText w:val=""/>
+      <w:lvlJc w:val="left"/>
+      <w:pPr>
+        <w:ind w:left="6480" w:hanging="360"/>
+      </w:pPr>
+      <w:rPr>
+        <w:rFonts w:ascii="Wingdings" w:hAnsi="Wingdings" w:hint="default"/>
+      </w:rPr>
+    </w:lvl>
+  </w:abstractNum>
+  <w:abstractNum w:abstractNumId="6" w15:restartNumberingAfterBreak="0">
     <w:nsid w:val="0D2C0E63"/>
     <w:multiLevelType w:val="hybridMultilevel"/>
     <w:tmpl w:val="51A0DBB4"/>
@@ -18913,7 +20572,7 @@
       </w:rPr>
     </w:lvl>
   </w:abstractNum>
-  <w:abstractNum w:abstractNumId="6" w15:restartNumberingAfterBreak="0">
+  <w:abstractNum w:abstractNumId="7" w15:restartNumberingAfterBreak="0">
     <w:nsid w:val="192C68A7"/>
     <w:multiLevelType w:val="hybridMultilevel"/>
     <w:tmpl w:val="46B2A3EE"/>
@@ -19026,7 +20685,7 @@
       </w:rPr>
     </w:lvl>
   </w:abstractNum>
-  <w:abstractNum w:abstractNumId="7" w15:restartNumberingAfterBreak="0">
+  <w:abstractNum w:abstractNumId="8" w15:restartNumberingAfterBreak="0">
     <w:nsid w:val="19B86373"/>
     <w:multiLevelType w:val="multilevel"/>
     <w:tmpl w:val="134A588C"/>
@@ -19175,7 +20834,7 @@
       </w:rPr>
     </w:lvl>
   </w:abstractNum>
-  <w:abstractNum w:abstractNumId="8" w15:restartNumberingAfterBreak="0">
+  <w:abstractNum w:abstractNumId="9" w15:restartNumberingAfterBreak="0">
     <w:nsid w:val="1D834ECD"/>
     <w:multiLevelType w:val="multilevel"/>
     <w:tmpl w:val="46C4323C"/>
@@ -19296,7 +20955,7 @@
       </w:rPr>
     </w:lvl>
   </w:abstractNum>
-  <w:abstractNum w:abstractNumId="9" w15:restartNumberingAfterBreak="0">
+  <w:abstractNum w:abstractNumId="10" w15:restartNumberingAfterBreak="0">
     <w:nsid w:val="20150E64"/>
     <w:multiLevelType w:val="hybridMultilevel"/>
     <w:tmpl w:val="D4A8F14A"/>
@@ -19385,7 +21044,7 @@
       </w:pPr>
     </w:lvl>
   </w:abstractNum>
-  <w:abstractNum w:abstractNumId="10" w15:restartNumberingAfterBreak="0">
+  <w:abstractNum w:abstractNumId="11" w15:restartNumberingAfterBreak="0">
     <w:nsid w:val="207A2940"/>
     <w:multiLevelType w:val="hybridMultilevel"/>
     <w:tmpl w:val="34BC5750"/>
@@ -19474,7 +21133,128 @@
       </w:pPr>
     </w:lvl>
   </w:abstractNum>
-  <w:abstractNum w:abstractNumId="11" w15:restartNumberingAfterBreak="0">
+  <w:abstractNum w:abstractNumId="12" w15:restartNumberingAfterBreak="0">
+    <w:nsid w:val="282663A4"/>
+    <w:multiLevelType w:val="multilevel"/>
+    <w:tmpl w:val="46C4323C"/>
+    <w:lvl w:ilvl="0">
+      <w:start w:val="1"/>
+      <w:numFmt w:val="decimal"/>
+      <w:lvlText w:val="%1."/>
+      <w:lvlJc w:val="left"/>
+      <w:pPr>
+        <w:ind w:left="720" w:hanging="360"/>
+      </w:pPr>
+      <w:rPr>
+        <w:rFonts w:hint="default"/>
+      </w:rPr>
+    </w:lvl>
+    <w:lvl w:ilvl="1">
+      <w:start w:val="2"/>
+      <w:numFmt w:val="decimal"/>
+      <w:isLgl/>
+      <w:lvlText w:val="%1.%2."/>
+      <w:lvlJc w:val="left"/>
+      <w:pPr>
+        <w:ind w:left="924" w:hanging="564"/>
+      </w:pPr>
+      <w:rPr>
+        <w:rFonts w:hint="default"/>
+      </w:rPr>
+    </w:lvl>
+    <w:lvl w:ilvl="2">
+      <w:start w:val="1"/>
+      <w:numFmt w:val="decimal"/>
+      <w:isLgl/>
+      <w:lvlText w:val="%1.%2.%3."/>
+      <w:lvlJc w:val="left"/>
+      <w:pPr>
+        <w:ind w:left="1080" w:hanging="720"/>
+      </w:pPr>
+      <w:rPr>
+        <w:rFonts w:hint="default"/>
+      </w:rPr>
+    </w:lvl>
+    <w:lvl w:ilvl="3">
+      <w:start w:val="1"/>
+      <w:numFmt w:val="decimal"/>
+      <w:isLgl/>
+      <w:lvlText w:val="%1.%2.%3.%4."/>
+      <w:lvlJc w:val="left"/>
+      <w:pPr>
+        <w:ind w:left="1080" w:hanging="720"/>
+      </w:pPr>
+      <w:rPr>
+        <w:rFonts w:hint="default"/>
+      </w:rPr>
+    </w:lvl>
+    <w:lvl w:ilvl="4">
+      <w:start w:val="1"/>
+      <w:numFmt w:val="decimal"/>
+      <w:isLgl/>
+      <w:lvlText w:val="%1.%2.%3.%4.%5."/>
+      <w:lvlJc w:val="left"/>
+      <w:pPr>
+        <w:ind w:left="1440" w:hanging="1080"/>
+      </w:pPr>
+      <w:rPr>
+        <w:rFonts w:hint="default"/>
+      </w:rPr>
+    </w:lvl>
+    <w:lvl w:ilvl="5">
+      <w:start w:val="1"/>
+      <w:numFmt w:val="decimal"/>
+      <w:isLgl/>
+      <w:lvlText w:val="%1.%2.%3.%4.%5.%6."/>
+      <w:lvlJc w:val="left"/>
+      <w:pPr>
+        <w:ind w:left="1440" w:hanging="1080"/>
+      </w:pPr>
+      <w:rPr>
+        <w:rFonts w:hint="default"/>
+      </w:rPr>
+    </w:lvl>
+    <w:lvl w:ilvl="6">
+      <w:start w:val="1"/>
+      <w:numFmt w:val="decimal"/>
+      <w:isLgl/>
+      <w:lvlText w:val="%1.%2.%3.%4.%5.%6.%7."/>
+      <w:lvlJc w:val="left"/>
+      <w:pPr>
+        <w:ind w:left="1800" w:hanging="1440"/>
+      </w:pPr>
+      <w:rPr>
+        <w:rFonts w:hint="default"/>
+      </w:rPr>
+    </w:lvl>
+    <w:lvl w:ilvl="7">
+      <w:start w:val="1"/>
+      <w:numFmt w:val="decimal"/>
+      <w:isLgl/>
+      <w:lvlText w:val="%1.%2.%3.%4.%5.%6.%7.%8."/>
+      <w:lvlJc w:val="left"/>
+      <w:pPr>
+        <w:ind w:left="1800" w:hanging="1440"/>
+      </w:pPr>
+      <w:rPr>
+        <w:rFonts w:hint="default"/>
+      </w:rPr>
+    </w:lvl>
+    <w:lvl w:ilvl="8">
+      <w:start w:val="1"/>
+      <w:numFmt w:val="decimal"/>
+      <w:isLgl/>
+      <w:lvlText w:val="%1.%2.%3.%4.%5.%6.%7.%8.%9."/>
+      <w:lvlJc w:val="left"/>
+      <w:pPr>
+        <w:ind w:left="2160" w:hanging="1800"/>
+      </w:pPr>
+      <w:rPr>
+        <w:rFonts w:hint="default"/>
+      </w:rPr>
+    </w:lvl>
+  </w:abstractNum>
+  <w:abstractNum w:abstractNumId="13" w15:restartNumberingAfterBreak="0">
     <w:nsid w:val="28F874B5"/>
     <w:multiLevelType w:val="hybridMultilevel"/>
     <w:tmpl w:val="0B16CCFE"/>
@@ -19587,7 +21367,7 @@
       </w:rPr>
     </w:lvl>
   </w:abstractNum>
-  <w:abstractNum w:abstractNumId="12" w15:restartNumberingAfterBreak="0">
+  <w:abstractNum w:abstractNumId="14" w15:restartNumberingAfterBreak="0">
     <w:nsid w:val="2CC95EF1"/>
     <w:multiLevelType w:val="hybridMultilevel"/>
     <w:tmpl w:val="25F20176"/>
@@ -19700,7 +21480,7 @@
       </w:rPr>
     </w:lvl>
   </w:abstractNum>
-  <w:abstractNum w:abstractNumId="13" w15:restartNumberingAfterBreak="0">
+  <w:abstractNum w:abstractNumId="15" w15:restartNumberingAfterBreak="0">
     <w:nsid w:val="2D096125"/>
     <w:multiLevelType w:val="hybridMultilevel"/>
     <w:tmpl w:val="20A003A2"/>
@@ -19813,7 +21593,7 @@
       </w:rPr>
     </w:lvl>
   </w:abstractNum>
-  <w:abstractNum w:abstractNumId="14" w15:restartNumberingAfterBreak="0">
+  <w:abstractNum w:abstractNumId="16" w15:restartNumberingAfterBreak="0">
     <w:nsid w:val="3757439D"/>
     <w:multiLevelType w:val="multilevel"/>
     <w:tmpl w:val="3C44489A"/>
@@ -19962,7 +21742,7 @@
       </w:rPr>
     </w:lvl>
   </w:abstractNum>
-  <w:abstractNum w:abstractNumId="15" w15:restartNumberingAfterBreak="0">
+  <w:abstractNum w:abstractNumId="17" w15:restartNumberingAfterBreak="0">
     <w:nsid w:val="388A55E4"/>
     <w:multiLevelType w:val="multilevel"/>
     <w:tmpl w:val="B5BA438A"/>
@@ -20075,7 +21855,120 @@
       </w:rPr>
     </w:lvl>
   </w:abstractNum>
-  <w:abstractNum w:abstractNumId="16" w15:restartNumberingAfterBreak="0">
+  <w:abstractNum w:abstractNumId="18" w15:restartNumberingAfterBreak="0">
+    <w:nsid w:val="3C165985"/>
+    <w:multiLevelType w:val="hybridMultilevel"/>
+    <w:tmpl w:val="3E4427E2"/>
+    <w:lvl w:ilvl="0" w:tplc="40090001">
+      <w:start w:val="1"/>
+      <w:numFmt w:val="bullet"/>
+      <w:lvlText w:val=""/>
+      <w:lvlJc w:val="left"/>
+      <w:pPr>
+        <w:ind w:left="720" w:hanging="360"/>
+      </w:pPr>
+      <w:rPr>
+        <w:rFonts w:ascii="Symbol" w:hAnsi="Symbol" w:hint="default"/>
+      </w:rPr>
+    </w:lvl>
+    <w:lvl w:ilvl="1" w:tplc="40090003" w:tentative="1">
+      <w:start w:val="1"/>
+      <w:numFmt w:val="bullet"/>
+      <w:lvlText w:val="o"/>
+      <w:lvlJc w:val="left"/>
+      <w:pPr>
+        <w:ind w:left="1440" w:hanging="360"/>
+      </w:pPr>
+      <w:rPr>
+        <w:rFonts w:ascii="Courier New" w:hAnsi="Courier New" w:cs="Courier New" w:hint="default"/>
+      </w:rPr>
+    </w:lvl>
+    <w:lvl w:ilvl="2" w:tplc="40090005" w:tentative="1">
+      <w:start w:val="1"/>
+      <w:numFmt w:val="bullet"/>
+      <w:lvlText w:val=""/>
+      <w:lvlJc w:val="left"/>
+      <w:pPr>
+        <w:ind w:left="2160" w:hanging="360"/>
+      </w:pPr>
+      <w:rPr>
+        <w:rFonts w:ascii="Wingdings" w:hAnsi="Wingdings" w:hint="default"/>
+      </w:rPr>
+    </w:lvl>
+    <w:lvl w:ilvl="3" w:tplc="40090001" w:tentative="1">
+      <w:start w:val="1"/>
+      <w:numFmt w:val="bullet"/>
+      <w:lvlText w:val=""/>
+      <w:lvlJc w:val="left"/>
+      <w:pPr>
+        <w:ind w:left="2880" w:hanging="360"/>
+      </w:pPr>
+      <w:rPr>
+        <w:rFonts w:ascii="Symbol" w:hAnsi="Symbol" w:hint="default"/>
+      </w:rPr>
+    </w:lvl>
+    <w:lvl w:ilvl="4" w:tplc="40090003" w:tentative="1">
+      <w:start w:val="1"/>
+      <w:numFmt w:val="bullet"/>
+      <w:lvlText w:val="o"/>
+      <w:lvlJc w:val="left"/>
+      <w:pPr>
+        <w:ind w:left="3600" w:hanging="360"/>
+      </w:pPr>
+      <w:rPr>
+        <w:rFonts w:ascii="Courier New" w:hAnsi="Courier New" w:cs="Courier New" w:hint="default"/>
+      </w:rPr>
+    </w:lvl>
+    <w:lvl w:ilvl="5" w:tplc="40090005" w:tentative="1">
+      <w:start w:val="1"/>
+      <w:numFmt w:val="bullet"/>
+      <w:lvlText w:val=""/>
+      <w:lvlJc w:val="left"/>
+      <w:pPr>
+        <w:ind w:left="4320" w:hanging="360"/>
+      </w:pPr>
+      <w:rPr>
+        <w:rFonts w:ascii="Wingdings" w:hAnsi="Wingdings" w:hint="default"/>
+      </w:rPr>
+    </w:lvl>
+    <w:lvl w:ilvl="6" w:tplc="40090001" w:tentative="1">
+      <w:start w:val="1"/>
+      <w:numFmt w:val="bullet"/>
+      <w:lvlText w:val=""/>
+      <w:lvlJc w:val="left"/>
+      <w:pPr>
+        <w:ind w:left="5040" w:hanging="360"/>
+      </w:pPr>
+      <w:rPr>
+        <w:rFonts w:ascii="Symbol" w:hAnsi="Symbol" w:hint="default"/>
+      </w:rPr>
+    </w:lvl>
+    <w:lvl w:ilvl="7" w:tplc="40090003" w:tentative="1">
+      <w:start w:val="1"/>
+      <w:numFmt w:val="bullet"/>
+      <w:lvlText w:val="o"/>
+      <w:lvlJc w:val="left"/>
+      <w:pPr>
+        <w:ind w:left="5760" w:hanging="360"/>
+      </w:pPr>
+      <w:rPr>
+        <w:rFonts w:ascii="Courier New" w:hAnsi="Courier New" w:cs="Courier New" w:hint="default"/>
+      </w:rPr>
+    </w:lvl>
+    <w:lvl w:ilvl="8" w:tplc="40090005" w:tentative="1">
+      <w:start w:val="1"/>
+      <w:numFmt w:val="bullet"/>
+      <w:lvlText w:val=""/>
+      <w:lvlJc w:val="left"/>
+      <w:pPr>
+        <w:ind w:left="6480" w:hanging="360"/>
+      </w:pPr>
+      <w:rPr>
+        <w:rFonts w:ascii="Wingdings" w:hAnsi="Wingdings" w:hint="default"/>
+      </w:rPr>
+    </w:lvl>
+  </w:abstractNum>
+  <w:abstractNum w:abstractNumId="19" w15:restartNumberingAfterBreak="0">
     <w:nsid w:val="4249357E"/>
     <w:multiLevelType w:val="hybridMultilevel"/>
     <w:tmpl w:val="BE14AD20"/>
@@ -20161,7 +22054,7 @@
       </w:pPr>
     </w:lvl>
   </w:abstractNum>
-  <w:abstractNum w:abstractNumId="17" w15:restartNumberingAfterBreak="0">
+  <w:abstractNum w:abstractNumId="20" w15:restartNumberingAfterBreak="0">
     <w:nsid w:val="47164E67"/>
     <w:multiLevelType w:val="hybridMultilevel"/>
     <w:tmpl w:val="2CE26354"/>
@@ -20274,7 +22167,7 @@
       </w:rPr>
     </w:lvl>
   </w:abstractNum>
-  <w:abstractNum w:abstractNumId="18" w15:restartNumberingAfterBreak="0">
+  <w:abstractNum w:abstractNumId="21" w15:restartNumberingAfterBreak="0">
     <w:nsid w:val="482D225E"/>
     <w:multiLevelType w:val="hybridMultilevel"/>
     <w:tmpl w:val="36F47662"/>
@@ -20387,7 +22280,7 @@
       </w:rPr>
     </w:lvl>
   </w:abstractNum>
-  <w:abstractNum w:abstractNumId="19" w15:restartNumberingAfterBreak="0">
+  <w:abstractNum w:abstractNumId="22" w15:restartNumberingAfterBreak="0">
     <w:nsid w:val="48A22DBB"/>
     <w:multiLevelType w:val="hybridMultilevel"/>
     <w:tmpl w:val="AB045582"/>
@@ -20476,7 +22369,7 @@
       </w:pPr>
     </w:lvl>
   </w:abstractNum>
-  <w:abstractNum w:abstractNumId="20" w15:restartNumberingAfterBreak="0">
+  <w:abstractNum w:abstractNumId="23" w15:restartNumberingAfterBreak="0">
     <w:nsid w:val="4B7A5C60"/>
     <w:multiLevelType w:val="hybridMultilevel"/>
     <w:tmpl w:val="391678F2"/>
@@ -20566,7 +22459,7 @@
       </w:pPr>
     </w:lvl>
   </w:abstractNum>
-  <w:abstractNum w:abstractNumId="21" w15:restartNumberingAfterBreak="0">
+  <w:abstractNum w:abstractNumId="24" w15:restartNumberingAfterBreak="0">
     <w:nsid w:val="4C400496"/>
     <w:multiLevelType w:val="hybridMultilevel"/>
     <w:tmpl w:val="4E1C0B3A"/>
@@ -20679,7 +22572,7 @@
       </w:rPr>
     </w:lvl>
   </w:abstractNum>
-  <w:abstractNum w:abstractNumId="22" w15:restartNumberingAfterBreak="0">
+  <w:abstractNum w:abstractNumId="25" w15:restartNumberingAfterBreak="0">
     <w:nsid w:val="4F192622"/>
     <w:multiLevelType w:val="hybridMultilevel"/>
     <w:tmpl w:val="40627AAA"/>
@@ -20792,7 +22685,7 @@
       </w:rPr>
     </w:lvl>
   </w:abstractNum>
-  <w:abstractNum w:abstractNumId="23" w15:restartNumberingAfterBreak="0">
+  <w:abstractNum w:abstractNumId="26" w15:restartNumberingAfterBreak="0">
     <w:nsid w:val="54517CEE"/>
     <w:multiLevelType w:val="hybridMultilevel"/>
     <w:tmpl w:val="39529004"/>
@@ -20905,7 +22798,7 @@
       </w:rPr>
     </w:lvl>
   </w:abstractNum>
-  <w:abstractNum w:abstractNumId="24" w15:restartNumberingAfterBreak="0">
+  <w:abstractNum w:abstractNumId="27" w15:restartNumberingAfterBreak="0">
     <w:nsid w:val="54742354"/>
     <w:multiLevelType w:val="hybridMultilevel"/>
     <w:tmpl w:val="E98AE67E"/>
@@ -21018,7 +22911,7 @@
       </w:rPr>
     </w:lvl>
   </w:abstractNum>
-  <w:abstractNum w:abstractNumId="25" w15:restartNumberingAfterBreak="0">
+  <w:abstractNum w:abstractNumId="28" w15:restartNumberingAfterBreak="0">
     <w:nsid w:val="5CDD510C"/>
     <w:multiLevelType w:val="hybridMultilevel"/>
     <w:tmpl w:val="E3828A86"/>
@@ -21131,7 +23024,7 @@
       </w:rPr>
     </w:lvl>
   </w:abstractNum>
-  <w:abstractNum w:abstractNumId="26" w15:restartNumberingAfterBreak="0">
+  <w:abstractNum w:abstractNumId="29" w15:restartNumberingAfterBreak="0">
     <w:nsid w:val="601E29AE"/>
     <w:multiLevelType w:val="multilevel"/>
     <w:tmpl w:val="548847B2"/>
@@ -21252,7 +23145,7 @@
       </w:rPr>
     </w:lvl>
   </w:abstractNum>
-  <w:abstractNum w:abstractNumId="27" w15:restartNumberingAfterBreak="0">
+  <w:abstractNum w:abstractNumId="30" w15:restartNumberingAfterBreak="0">
     <w:nsid w:val="691F1D0F"/>
     <w:multiLevelType w:val="hybridMultilevel"/>
     <w:tmpl w:val="E58E217A"/>
@@ -21365,7 +23258,7 @@
       </w:rPr>
     </w:lvl>
   </w:abstractNum>
-  <w:abstractNum w:abstractNumId="28" w15:restartNumberingAfterBreak="0">
+  <w:abstractNum w:abstractNumId="31" w15:restartNumberingAfterBreak="0">
     <w:nsid w:val="6D1E6B7B"/>
     <w:multiLevelType w:val="multilevel"/>
     <w:tmpl w:val="4D4CF08E"/>
@@ -21482,7 +23375,7 @@
       </w:pPr>
     </w:lvl>
   </w:abstractNum>
-  <w:abstractNum w:abstractNumId="29" w15:restartNumberingAfterBreak="0">
+  <w:abstractNum w:abstractNumId="32" w15:restartNumberingAfterBreak="0">
     <w:nsid w:val="6F3810F3"/>
     <w:multiLevelType w:val="hybridMultilevel"/>
     <w:tmpl w:val="986CF786"/>
@@ -21571,7 +23464,7 @@
       </w:pPr>
     </w:lvl>
   </w:abstractNum>
-  <w:abstractNum w:abstractNumId="30" w15:restartNumberingAfterBreak="0">
+  <w:abstractNum w:abstractNumId="33" w15:restartNumberingAfterBreak="0">
     <w:nsid w:val="74675BAB"/>
     <w:multiLevelType w:val="hybridMultilevel"/>
     <w:tmpl w:val="62FE2CDC"/>
@@ -21684,7 +23577,7 @@
       </w:rPr>
     </w:lvl>
   </w:abstractNum>
-  <w:abstractNum w:abstractNumId="31" w15:restartNumberingAfterBreak="0">
+  <w:abstractNum w:abstractNumId="34" w15:restartNumberingAfterBreak="0">
     <w:nsid w:val="79F50AD5"/>
     <w:multiLevelType w:val="hybridMultilevel"/>
     <w:tmpl w:val="6C1271D6"/>
@@ -21798,100 +23691,109 @@
     </w:lvl>
   </w:abstractNum>
   <w:num w:numId="1">
-    <w:abstractNumId w:val="19"/>
+    <w:abstractNumId w:val="22"/>
   </w:num>
   <w:num w:numId="2">
-    <w:abstractNumId w:val="29"/>
+    <w:abstractNumId w:val="32"/>
   </w:num>
   <w:num w:numId="3">
-    <w:abstractNumId w:val="9"/>
+    <w:abstractNumId w:val="10"/>
   </w:num>
   <w:num w:numId="4">
-    <w:abstractNumId w:val="10"/>
+    <w:abstractNumId w:val="11"/>
   </w:num>
   <w:num w:numId="5">
     <w:abstractNumId w:val="3"/>
   </w:num>
   <w:num w:numId="6">
-    <w:abstractNumId w:val="16"/>
+    <w:abstractNumId w:val="19"/>
   </w:num>
   <w:num w:numId="7">
-    <w:abstractNumId w:val="25"/>
+    <w:abstractNumId w:val="28"/>
   </w:num>
   <w:num w:numId="8">
-    <w:abstractNumId w:val="21"/>
+    <w:abstractNumId w:val="24"/>
   </w:num>
   <w:num w:numId="9">
-    <w:abstractNumId w:val="22"/>
+    <w:abstractNumId w:val="25"/>
   </w:num>
   <w:num w:numId="10">
     <w:abstractNumId w:val="4"/>
   </w:num>
   <w:num w:numId="11">
-    <w:abstractNumId w:val="26"/>
+    <w:abstractNumId w:val="29"/>
   </w:num>
   <w:num w:numId="12">
     <w:abstractNumId w:val="2"/>
   </w:num>
   <w:num w:numId="13">
-    <w:abstractNumId w:val="8"/>
+    <w:abstractNumId w:val="9"/>
   </w:num>
   <w:num w:numId="14">
-    <w:abstractNumId w:val="5"/>
+    <w:abstractNumId w:val="6"/>
   </w:num>
   <w:num w:numId="15">
-    <w:abstractNumId w:val="17"/>
+    <w:abstractNumId w:val="20"/>
   </w:num>
   <w:num w:numId="16">
-    <w:abstractNumId w:val="13"/>
+    <w:abstractNumId w:val="15"/>
   </w:num>
   <w:num w:numId="17">
     <w:abstractNumId w:val="0"/>
   </w:num>
   <w:num w:numId="18">
-    <w:abstractNumId w:val="6"/>
+    <w:abstractNumId w:val="7"/>
   </w:num>
   <w:num w:numId="19">
-    <w:abstractNumId w:val="31"/>
+    <w:abstractNumId w:val="34"/>
   </w:num>
   <w:num w:numId="20">
-    <w:abstractNumId w:val="24"/>
+    <w:abstractNumId w:val="27"/>
   </w:num>
   <w:num w:numId="21">
-    <w:abstractNumId w:val="27"/>
+    <w:abstractNumId w:val="30"/>
   </w:num>
   <w:num w:numId="22">
-    <w:abstractNumId w:val="12"/>
+    <w:abstractNumId w:val="14"/>
   </w:num>
   <w:num w:numId="23">
-    <w:abstractNumId w:val="20"/>
+    <w:abstractNumId w:val="23"/>
   </w:num>
   <w:num w:numId="24">
-    <w:abstractNumId w:val="18"/>
+    <w:abstractNumId w:val="21"/>
   </w:num>
   <w:num w:numId="25">
-    <w:abstractNumId w:val="23"/>
+    <w:abstractNumId w:val="26"/>
   </w:num>
   <w:num w:numId="26">
     <w:abstractNumId w:val="1"/>
   </w:num>
   <w:num w:numId="27">
-    <w:abstractNumId w:val="30"/>
+    <w:abstractNumId w:val="33"/>
   </w:num>
   <w:num w:numId="28">
-    <w:abstractNumId w:val="11"/>
+    <w:abstractNumId w:val="13"/>
   </w:num>
   <w:num w:numId="29">
-    <w:abstractNumId w:val="14"/>
+    <w:abstractNumId w:val="16"/>
   </w:num>
   <w:num w:numId="30">
-    <w:abstractNumId w:val="15"/>
+    <w:abstractNumId w:val="17"/>
   </w:num>
   <w:num w:numId="31">
-    <w:abstractNumId w:val="28"/>
+    <w:abstractNumId w:val="31"/>
   </w:num>
   <w:num w:numId="32">
-    <w:abstractNumId w:val="7"/>
+    <w:abstractNumId w:val="8"/>
+  </w:num>
+  <w:num w:numId="33">
+    <w:abstractNumId w:val="12"/>
+  </w:num>
+  <w:num w:numId="34">
+    <w:abstractNumId w:val="5"/>
+  </w:num>
+  <w:num w:numId="35">
+    <w:abstractNumId w:val="18"/>
   </w:num>
   <w:numIdMacAtCleanup w:val="30"/>
 </w:numbering>
@@ -23041,7 +24943,7 @@
 </file>
 
 <file path=customXml/itemProps1.xml><?xml version="1.0" encoding="utf-8"?>
-<ds:datastoreItem xmlns:ds="http://schemas.openxmlformats.org/officeDocument/2006/customXml" ds:itemID="{B31DA359-437B-4E51-98FC-2B3D6ED5459F}">
+<ds:datastoreItem xmlns:ds="http://schemas.openxmlformats.org/officeDocument/2006/customXml" ds:itemID="{3533688B-5154-44F7-88D2-8F359A4F3365}">
   <ds:schemaRefs>
     <ds:schemaRef ds:uri="http://schemas.openxmlformats.org/officeDocument/2006/bibliography"/>
   </ds:schemaRefs>

</xml_diff>